<commit_message>
Security verslag anaylse uitgevoerd
</commit_message>
<xml_diff>
--- a/Documenten/NerdyGadgets Security.docx
+++ b/Documenten/NerdyGadgets Security.docx
@@ -12,14 +12,18 @@
     </w:p>
     <w:p>
       <w:r>
-        <w:t>De kwalitatieve securityscan</w:t>
-      </w:r>
-      <w:r>
         <w:br w:type="page"/>
       </w:r>
     </w:p>
     <w:sdt>
       <w:sdtPr>
+        <w:rPr>
+          <w:rFonts w:asciiTheme="minorHAnsi" w:eastAsiaTheme="minorHAnsi" w:hAnsiTheme="minorHAnsi" w:cstheme="minorBidi"/>
+          <w:color w:val="auto"/>
+          <w:sz w:val="22"/>
+          <w:szCs w:val="22"/>
+          <w:lang w:eastAsia="en-US"/>
+        </w:rPr>
         <w:id w:val="-483240838"/>
         <w:docPartObj>
           <w:docPartGallery w:val="Table of Contents"/>
@@ -28,13 +32,8 @@
       </w:sdtPr>
       <w:sdtEndPr>
         <w:rPr>
-          <w:rFonts w:asciiTheme="minorHAnsi" w:eastAsiaTheme="minorHAnsi" w:hAnsiTheme="minorHAnsi" w:cstheme="minorBidi"/>
           <w:b/>
           <w:bCs/>
-          <w:color w:val="auto"/>
-          <w:sz w:val="22"/>
-          <w:szCs w:val="22"/>
-          <w:lang w:eastAsia="en-US"/>
         </w:rPr>
       </w:sdtEndPr>
       <w:sdtContent>
@@ -67,7 +66,7 @@
           <w:r>
             <w:fldChar w:fldCharType="separate"/>
           </w:r>
-          <w:hyperlink w:anchor="_Toc57881083" w:history="1">
+          <w:hyperlink w:anchor="_Toc58590804" w:history="1">
             <w:r>
               <w:rPr>
                 <w:rStyle w:val="Hyperlink"/>
@@ -94,7 +93,7 @@
                 <w:noProof/>
                 <w:webHidden/>
               </w:rPr>
-              <w:instrText xml:space="preserve"> PAGEREF _Toc57881083 \h </w:instrText>
+              <w:instrText xml:space="preserve"> PAGEREF _Toc58590804 \h </w:instrText>
             </w:r>
             <w:r>
               <w:rPr>
@@ -137,7 +136,7 @@
               <w:lang w:eastAsia="nl-NL"/>
             </w:rPr>
           </w:pPr>
-          <w:hyperlink w:anchor="_Toc57881084" w:history="1">
+          <w:hyperlink w:anchor="_Toc58590805" w:history="1">
             <w:r>
               <w:rPr>
                 <w:rStyle w:val="Hyperlink"/>
@@ -164,7 +163,7 @@
                 <w:noProof/>
                 <w:webHidden/>
               </w:rPr>
-              <w:instrText xml:space="preserve"> PAGEREF _Toc57881084 \h </w:instrText>
+              <w:instrText xml:space="preserve"> PAGEREF _Toc58590805 \h </w:instrText>
             </w:r>
             <w:r>
               <w:rPr>
@@ -202,10 +201,12 @@
               <w:tab w:val="right" w:leader="dot" w:pos="9062"/>
             </w:tabs>
             <w:rPr>
+              <w:rFonts w:eastAsiaTheme="minorEastAsia"/>
               <w:noProof/>
+              <w:lang w:eastAsia="nl-NL"/>
             </w:rPr>
           </w:pPr>
-          <w:hyperlink w:anchor="_Toc57881085" w:history="1">
+          <w:hyperlink w:anchor="_Toc58590806" w:history="1">
             <w:r>
               <w:rPr>
                 <w:rStyle w:val="Hyperlink"/>
@@ -232,7 +233,7 @@
                 <w:noProof/>
                 <w:webHidden/>
               </w:rPr>
-              <w:instrText xml:space="preserve"> PAGEREF _Toc57881085 \h </w:instrText>
+              <w:instrText xml:space="preserve"> PAGEREF _Toc58590806 \h </w:instrText>
             </w:r>
             <w:r>
               <w:rPr>
@@ -270,10 +271,12 @@
               <w:tab w:val="right" w:leader="dot" w:pos="9062"/>
             </w:tabs>
             <w:rPr>
+              <w:rFonts w:eastAsiaTheme="minorEastAsia"/>
               <w:noProof/>
+              <w:lang w:eastAsia="nl-NL"/>
             </w:rPr>
           </w:pPr>
-          <w:hyperlink w:anchor="_Toc57881086" w:history="1">
+          <w:hyperlink w:anchor="_Toc58590807" w:history="1">
             <w:r>
               <w:rPr>
                 <w:rStyle w:val="Hyperlink"/>
@@ -300,7 +303,7 @@
                 <w:noProof/>
                 <w:webHidden/>
               </w:rPr>
-              <w:instrText xml:space="preserve"> PAGEREF _Toc57881086 \h </w:instrText>
+              <w:instrText xml:space="preserve"> PAGEREF _Toc58590807 \h </w:instrText>
             </w:r>
             <w:r>
               <w:rPr>
@@ -320,7 +323,7 @@
                 <w:noProof/>
                 <w:webHidden/>
               </w:rPr>
-              <w:t>4</w:t>
+              <w:t>3</w:t>
             </w:r>
             <w:r>
               <w:rPr>
@@ -338,16 +341,18 @@
               <w:tab w:val="right" w:leader="dot" w:pos="9062"/>
             </w:tabs>
             <w:rPr>
+              <w:rFonts w:eastAsiaTheme="minorEastAsia"/>
               <w:noProof/>
+              <w:lang w:eastAsia="nl-NL"/>
             </w:rPr>
           </w:pPr>
-          <w:hyperlink w:anchor="_Toc57881087" w:history="1">
+          <w:hyperlink w:anchor="_Toc58590808" w:history="1">
             <w:r>
               <w:rPr>
                 <w:rStyle w:val="Hyperlink"/>
                 <w:noProof/>
               </w:rPr>
-              <w:t>Vertrouwelijk</w:t>
+              <w:t>Vertrouwelijkheid</w:t>
             </w:r>
             <w:r>
               <w:rPr>
@@ -368,7 +373,777 @@
                 <w:noProof/>
                 <w:webHidden/>
               </w:rPr>
-              <w:instrText xml:space="preserve"> PAGEREF _Toc57881087 \h </w:instrText>
+              <w:instrText xml:space="preserve"> PAGEREF _Toc58590808 \h </w:instrText>
+            </w:r>
+            <w:r>
+              <w:rPr>
+                <w:noProof/>
+                <w:webHidden/>
+              </w:rPr>
+            </w:r>
+            <w:r>
+              <w:rPr>
+                <w:noProof/>
+                <w:webHidden/>
+              </w:rPr>
+              <w:fldChar w:fldCharType="separate"/>
+            </w:r>
+            <w:r>
+              <w:rPr>
+                <w:noProof/>
+                <w:webHidden/>
+              </w:rPr>
+              <w:t>3</w:t>
+            </w:r>
+            <w:r>
+              <w:rPr>
+                <w:noProof/>
+                <w:webHidden/>
+              </w:rPr>
+              <w:fldChar w:fldCharType="end"/>
+            </w:r>
+          </w:hyperlink>
+        </w:p>
+        <w:p>
+          <w:pPr>
+            <w:pStyle w:val="Inhopg2"/>
+            <w:tabs>
+              <w:tab w:val="right" w:leader="dot" w:pos="9062"/>
+            </w:tabs>
+            <w:rPr>
+              <w:rFonts w:eastAsiaTheme="minorEastAsia"/>
+              <w:noProof/>
+              <w:lang w:eastAsia="nl-NL"/>
+            </w:rPr>
+          </w:pPr>
+          <w:hyperlink w:anchor="_Toc58590809" w:history="1">
+            <w:r>
+              <w:rPr>
+                <w:rStyle w:val="Hyperlink"/>
+                <w:noProof/>
+              </w:rPr>
+              <w:t>Ingebouwd veiligheidsniveau</w:t>
+            </w:r>
+            <w:r>
+              <w:rPr>
+                <w:noProof/>
+                <w:webHidden/>
+              </w:rPr>
+              <w:tab/>
+            </w:r>
+            <w:r>
+              <w:rPr>
+                <w:noProof/>
+                <w:webHidden/>
+              </w:rPr>
+              <w:fldChar w:fldCharType="begin"/>
+            </w:r>
+            <w:r>
+              <w:rPr>
+                <w:noProof/>
+                <w:webHidden/>
+              </w:rPr>
+              <w:instrText xml:space="preserve"> PAGEREF _Toc58590809 \h </w:instrText>
+            </w:r>
+            <w:r>
+              <w:rPr>
+                <w:noProof/>
+                <w:webHidden/>
+              </w:rPr>
+            </w:r>
+            <w:r>
+              <w:rPr>
+                <w:noProof/>
+                <w:webHidden/>
+              </w:rPr>
+              <w:fldChar w:fldCharType="separate"/>
+            </w:r>
+            <w:r>
+              <w:rPr>
+                <w:noProof/>
+                <w:webHidden/>
+              </w:rPr>
+              <w:t>4</w:t>
+            </w:r>
+            <w:r>
+              <w:rPr>
+                <w:noProof/>
+                <w:webHidden/>
+              </w:rPr>
+              <w:fldChar w:fldCharType="end"/>
+            </w:r>
+          </w:hyperlink>
+        </w:p>
+        <w:p>
+          <w:pPr>
+            <w:pStyle w:val="Inhopg3"/>
+            <w:tabs>
+              <w:tab w:val="right" w:leader="dot" w:pos="9062"/>
+            </w:tabs>
+            <w:rPr>
+              <w:rFonts w:eastAsiaTheme="minorEastAsia"/>
+              <w:noProof/>
+              <w:lang w:eastAsia="nl-NL"/>
+            </w:rPr>
+          </w:pPr>
+          <w:hyperlink w:anchor="_Toc58590810" w:history="1">
+            <w:r>
+              <w:rPr>
+                <w:rStyle w:val="Hyperlink"/>
+                <w:noProof/>
+              </w:rPr>
+              <w:t>SQL injectie</w:t>
+            </w:r>
+            <w:r>
+              <w:rPr>
+                <w:noProof/>
+                <w:webHidden/>
+              </w:rPr>
+              <w:tab/>
+            </w:r>
+            <w:r>
+              <w:rPr>
+                <w:noProof/>
+                <w:webHidden/>
+              </w:rPr>
+              <w:fldChar w:fldCharType="begin"/>
+            </w:r>
+            <w:r>
+              <w:rPr>
+                <w:noProof/>
+                <w:webHidden/>
+              </w:rPr>
+              <w:instrText xml:space="preserve"> PAGEREF _Toc58590810 \h </w:instrText>
+            </w:r>
+            <w:r>
+              <w:rPr>
+                <w:noProof/>
+                <w:webHidden/>
+              </w:rPr>
+            </w:r>
+            <w:r>
+              <w:rPr>
+                <w:noProof/>
+                <w:webHidden/>
+              </w:rPr>
+              <w:fldChar w:fldCharType="separate"/>
+            </w:r>
+            <w:r>
+              <w:rPr>
+                <w:noProof/>
+                <w:webHidden/>
+              </w:rPr>
+              <w:t>4</w:t>
+            </w:r>
+            <w:r>
+              <w:rPr>
+                <w:noProof/>
+                <w:webHidden/>
+              </w:rPr>
+              <w:fldChar w:fldCharType="end"/>
+            </w:r>
+          </w:hyperlink>
+        </w:p>
+        <w:p>
+          <w:pPr>
+            <w:pStyle w:val="Inhopg3"/>
+            <w:tabs>
+              <w:tab w:val="right" w:leader="dot" w:pos="9062"/>
+            </w:tabs>
+            <w:rPr>
+              <w:rFonts w:eastAsiaTheme="minorEastAsia"/>
+              <w:noProof/>
+              <w:lang w:eastAsia="nl-NL"/>
+            </w:rPr>
+          </w:pPr>
+          <w:hyperlink w:anchor="_Toc58590811" w:history="1">
+            <w:r>
+              <w:rPr>
+                <w:rStyle w:val="Hyperlink"/>
+                <w:noProof/>
+              </w:rPr>
+              <w:t>Wachtwoord hashing</w:t>
+            </w:r>
+            <w:r>
+              <w:rPr>
+                <w:noProof/>
+                <w:webHidden/>
+              </w:rPr>
+              <w:tab/>
+            </w:r>
+            <w:r>
+              <w:rPr>
+                <w:noProof/>
+                <w:webHidden/>
+              </w:rPr>
+              <w:fldChar w:fldCharType="begin"/>
+            </w:r>
+            <w:r>
+              <w:rPr>
+                <w:noProof/>
+                <w:webHidden/>
+              </w:rPr>
+              <w:instrText xml:space="preserve"> PAGEREF _Toc58590811 \h </w:instrText>
+            </w:r>
+            <w:r>
+              <w:rPr>
+                <w:noProof/>
+                <w:webHidden/>
+              </w:rPr>
+            </w:r>
+            <w:r>
+              <w:rPr>
+                <w:noProof/>
+                <w:webHidden/>
+              </w:rPr>
+              <w:fldChar w:fldCharType="separate"/>
+            </w:r>
+            <w:r>
+              <w:rPr>
+                <w:noProof/>
+                <w:webHidden/>
+              </w:rPr>
+              <w:t>4</w:t>
+            </w:r>
+            <w:r>
+              <w:rPr>
+                <w:noProof/>
+                <w:webHidden/>
+              </w:rPr>
+              <w:fldChar w:fldCharType="end"/>
+            </w:r>
+          </w:hyperlink>
+        </w:p>
+        <w:p>
+          <w:pPr>
+            <w:pStyle w:val="Inhopg3"/>
+            <w:tabs>
+              <w:tab w:val="right" w:leader="dot" w:pos="9062"/>
+            </w:tabs>
+            <w:rPr>
+              <w:rFonts w:eastAsiaTheme="minorEastAsia"/>
+              <w:noProof/>
+              <w:lang w:eastAsia="nl-NL"/>
+            </w:rPr>
+          </w:pPr>
+          <w:hyperlink w:anchor="_Toc58590812" w:history="1">
+            <w:r>
+              <w:rPr>
+                <w:rStyle w:val="Hyperlink"/>
+                <w:noProof/>
+              </w:rPr>
+              <w:t>Rechten op de database</w:t>
+            </w:r>
+            <w:r>
+              <w:rPr>
+                <w:noProof/>
+                <w:webHidden/>
+              </w:rPr>
+              <w:tab/>
+            </w:r>
+            <w:r>
+              <w:rPr>
+                <w:noProof/>
+                <w:webHidden/>
+              </w:rPr>
+              <w:fldChar w:fldCharType="begin"/>
+            </w:r>
+            <w:r>
+              <w:rPr>
+                <w:noProof/>
+                <w:webHidden/>
+              </w:rPr>
+              <w:instrText xml:space="preserve"> PAGEREF _Toc58590812 \h </w:instrText>
+            </w:r>
+            <w:r>
+              <w:rPr>
+                <w:noProof/>
+                <w:webHidden/>
+              </w:rPr>
+            </w:r>
+            <w:r>
+              <w:rPr>
+                <w:noProof/>
+                <w:webHidden/>
+              </w:rPr>
+              <w:fldChar w:fldCharType="separate"/>
+            </w:r>
+            <w:r>
+              <w:rPr>
+                <w:noProof/>
+                <w:webHidden/>
+              </w:rPr>
+              <w:t>4</w:t>
+            </w:r>
+            <w:r>
+              <w:rPr>
+                <w:noProof/>
+                <w:webHidden/>
+              </w:rPr>
+              <w:fldChar w:fldCharType="end"/>
+            </w:r>
+          </w:hyperlink>
+        </w:p>
+        <w:p>
+          <w:pPr>
+            <w:pStyle w:val="Inhopg3"/>
+            <w:tabs>
+              <w:tab w:val="right" w:leader="dot" w:pos="9062"/>
+            </w:tabs>
+            <w:rPr>
+              <w:rFonts w:eastAsiaTheme="minorEastAsia"/>
+              <w:noProof/>
+              <w:lang w:eastAsia="nl-NL"/>
+            </w:rPr>
+          </w:pPr>
+          <w:hyperlink w:anchor="_Toc58590813" w:history="1">
+            <w:r>
+              <w:rPr>
+                <w:rStyle w:val="Hyperlink"/>
+                <w:noProof/>
+              </w:rPr>
+              <w:t>Passwordpolicy</w:t>
+            </w:r>
+            <w:r>
+              <w:rPr>
+                <w:noProof/>
+                <w:webHidden/>
+              </w:rPr>
+              <w:tab/>
+            </w:r>
+            <w:r>
+              <w:rPr>
+                <w:noProof/>
+                <w:webHidden/>
+              </w:rPr>
+              <w:fldChar w:fldCharType="begin"/>
+            </w:r>
+            <w:r>
+              <w:rPr>
+                <w:noProof/>
+                <w:webHidden/>
+              </w:rPr>
+              <w:instrText xml:space="preserve"> PAGEREF _Toc58590813 \h </w:instrText>
+            </w:r>
+            <w:r>
+              <w:rPr>
+                <w:noProof/>
+                <w:webHidden/>
+              </w:rPr>
+            </w:r>
+            <w:r>
+              <w:rPr>
+                <w:noProof/>
+                <w:webHidden/>
+              </w:rPr>
+              <w:fldChar w:fldCharType="separate"/>
+            </w:r>
+            <w:r>
+              <w:rPr>
+                <w:noProof/>
+                <w:webHidden/>
+              </w:rPr>
+              <w:t>4</w:t>
+            </w:r>
+            <w:r>
+              <w:rPr>
+                <w:noProof/>
+                <w:webHidden/>
+              </w:rPr>
+              <w:fldChar w:fldCharType="end"/>
+            </w:r>
+          </w:hyperlink>
+        </w:p>
+        <w:p>
+          <w:pPr>
+            <w:pStyle w:val="Inhopg2"/>
+            <w:tabs>
+              <w:tab w:val="right" w:leader="dot" w:pos="9062"/>
+            </w:tabs>
+            <w:rPr>
+              <w:rFonts w:eastAsiaTheme="minorEastAsia"/>
+              <w:noProof/>
+              <w:lang w:eastAsia="nl-NL"/>
+            </w:rPr>
+          </w:pPr>
+          <w:hyperlink w:anchor="_Toc58590814" w:history="1">
+            <w:r>
+              <w:rPr>
+                <w:rStyle w:val="Hyperlink"/>
+                <w:noProof/>
+              </w:rPr>
+              <w:t>Advies over vervolgstappen</w:t>
+            </w:r>
+            <w:r>
+              <w:rPr>
+                <w:noProof/>
+                <w:webHidden/>
+              </w:rPr>
+              <w:tab/>
+            </w:r>
+            <w:r>
+              <w:rPr>
+                <w:noProof/>
+                <w:webHidden/>
+              </w:rPr>
+              <w:fldChar w:fldCharType="begin"/>
+            </w:r>
+            <w:r>
+              <w:rPr>
+                <w:noProof/>
+                <w:webHidden/>
+              </w:rPr>
+              <w:instrText xml:space="preserve"> PAGEREF _Toc58590814 \h </w:instrText>
+            </w:r>
+            <w:r>
+              <w:rPr>
+                <w:noProof/>
+                <w:webHidden/>
+              </w:rPr>
+            </w:r>
+            <w:r>
+              <w:rPr>
+                <w:noProof/>
+                <w:webHidden/>
+              </w:rPr>
+              <w:fldChar w:fldCharType="separate"/>
+            </w:r>
+            <w:r>
+              <w:rPr>
+                <w:noProof/>
+                <w:webHidden/>
+              </w:rPr>
+              <w:t>5</w:t>
+            </w:r>
+            <w:r>
+              <w:rPr>
+                <w:noProof/>
+                <w:webHidden/>
+              </w:rPr>
+              <w:fldChar w:fldCharType="end"/>
+            </w:r>
+          </w:hyperlink>
+        </w:p>
+        <w:p>
+          <w:pPr>
+            <w:pStyle w:val="Inhopg3"/>
+            <w:tabs>
+              <w:tab w:val="right" w:leader="dot" w:pos="9062"/>
+            </w:tabs>
+            <w:rPr>
+              <w:rFonts w:eastAsiaTheme="minorEastAsia"/>
+              <w:noProof/>
+              <w:lang w:eastAsia="nl-NL"/>
+            </w:rPr>
+          </w:pPr>
+          <w:hyperlink w:anchor="_Toc58590815" w:history="1">
+            <w:r>
+              <w:rPr>
+                <w:rStyle w:val="Hyperlink"/>
+                <w:noProof/>
+              </w:rPr>
+              <w:t>Stel officieel passwordpolicy op</w:t>
+            </w:r>
+            <w:r>
+              <w:rPr>
+                <w:noProof/>
+                <w:webHidden/>
+              </w:rPr>
+              <w:tab/>
+            </w:r>
+            <w:r>
+              <w:rPr>
+                <w:noProof/>
+                <w:webHidden/>
+              </w:rPr>
+              <w:fldChar w:fldCharType="begin"/>
+            </w:r>
+            <w:r>
+              <w:rPr>
+                <w:noProof/>
+                <w:webHidden/>
+              </w:rPr>
+              <w:instrText xml:space="preserve"> PAGEREF _Toc58590815 \h </w:instrText>
+            </w:r>
+            <w:r>
+              <w:rPr>
+                <w:noProof/>
+                <w:webHidden/>
+              </w:rPr>
+            </w:r>
+            <w:r>
+              <w:rPr>
+                <w:noProof/>
+                <w:webHidden/>
+              </w:rPr>
+              <w:fldChar w:fldCharType="separate"/>
+            </w:r>
+            <w:r>
+              <w:rPr>
+                <w:noProof/>
+                <w:webHidden/>
+              </w:rPr>
+              <w:t>5</w:t>
+            </w:r>
+            <w:r>
+              <w:rPr>
+                <w:noProof/>
+                <w:webHidden/>
+              </w:rPr>
+              <w:fldChar w:fldCharType="end"/>
+            </w:r>
+          </w:hyperlink>
+        </w:p>
+        <w:p>
+          <w:pPr>
+            <w:pStyle w:val="Inhopg3"/>
+            <w:tabs>
+              <w:tab w:val="right" w:leader="dot" w:pos="9062"/>
+            </w:tabs>
+            <w:rPr>
+              <w:rFonts w:eastAsiaTheme="minorEastAsia"/>
+              <w:noProof/>
+              <w:lang w:eastAsia="nl-NL"/>
+            </w:rPr>
+          </w:pPr>
+          <w:hyperlink w:anchor="_Toc58590816" w:history="1">
+            <w:r>
+              <w:rPr>
+                <w:rStyle w:val="Hyperlink"/>
+                <w:noProof/>
+              </w:rPr>
+              <w:t>Aflezen van sessies</w:t>
+            </w:r>
+            <w:r>
+              <w:rPr>
+                <w:noProof/>
+                <w:webHidden/>
+              </w:rPr>
+              <w:tab/>
+            </w:r>
+            <w:r>
+              <w:rPr>
+                <w:noProof/>
+                <w:webHidden/>
+              </w:rPr>
+              <w:fldChar w:fldCharType="begin"/>
+            </w:r>
+            <w:r>
+              <w:rPr>
+                <w:noProof/>
+                <w:webHidden/>
+              </w:rPr>
+              <w:instrText xml:space="preserve"> PAGEREF _Toc58590816 \h </w:instrText>
+            </w:r>
+            <w:r>
+              <w:rPr>
+                <w:noProof/>
+                <w:webHidden/>
+              </w:rPr>
+            </w:r>
+            <w:r>
+              <w:rPr>
+                <w:noProof/>
+                <w:webHidden/>
+              </w:rPr>
+              <w:fldChar w:fldCharType="separate"/>
+            </w:r>
+            <w:r>
+              <w:rPr>
+                <w:noProof/>
+                <w:webHidden/>
+              </w:rPr>
+              <w:t>5</w:t>
+            </w:r>
+            <w:r>
+              <w:rPr>
+                <w:noProof/>
+                <w:webHidden/>
+              </w:rPr>
+              <w:fldChar w:fldCharType="end"/>
+            </w:r>
+          </w:hyperlink>
+        </w:p>
+        <w:p>
+          <w:pPr>
+            <w:pStyle w:val="Inhopg3"/>
+            <w:tabs>
+              <w:tab w:val="right" w:leader="dot" w:pos="9062"/>
+            </w:tabs>
+            <w:rPr>
+              <w:rFonts w:eastAsiaTheme="minorEastAsia"/>
+              <w:noProof/>
+              <w:lang w:eastAsia="nl-NL"/>
+            </w:rPr>
+          </w:pPr>
+          <w:hyperlink w:anchor="_Toc58590817" w:history="1">
+            <w:r>
+              <w:rPr>
+                <w:rStyle w:val="Hyperlink"/>
+                <w:noProof/>
+              </w:rPr>
+              <w:t>Database is niet meer beschikbaar</w:t>
+            </w:r>
+            <w:r>
+              <w:rPr>
+                <w:noProof/>
+                <w:webHidden/>
+              </w:rPr>
+              <w:tab/>
+            </w:r>
+            <w:r>
+              <w:rPr>
+                <w:noProof/>
+                <w:webHidden/>
+              </w:rPr>
+              <w:fldChar w:fldCharType="begin"/>
+            </w:r>
+            <w:r>
+              <w:rPr>
+                <w:noProof/>
+                <w:webHidden/>
+              </w:rPr>
+              <w:instrText xml:space="preserve"> PAGEREF _Toc58590817 \h </w:instrText>
+            </w:r>
+            <w:r>
+              <w:rPr>
+                <w:noProof/>
+                <w:webHidden/>
+              </w:rPr>
+            </w:r>
+            <w:r>
+              <w:rPr>
+                <w:noProof/>
+                <w:webHidden/>
+              </w:rPr>
+              <w:fldChar w:fldCharType="separate"/>
+            </w:r>
+            <w:r>
+              <w:rPr>
+                <w:noProof/>
+                <w:webHidden/>
+              </w:rPr>
+              <w:t>5</w:t>
+            </w:r>
+            <w:r>
+              <w:rPr>
+                <w:noProof/>
+                <w:webHidden/>
+              </w:rPr>
+              <w:fldChar w:fldCharType="end"/>
+            </w:r>
+          </w:hyperlink>
+        </w:p>
+        <w:p>
+          <w:pPr>
+            <w:pStyle w:val="Inhopg3"/>
+            <w:tabs>
+              <w:tab w:val="right" w:leader="dot" w:pos="9062"/>
+            </w:tabs>
+            <w:rPr>
+              <w:rFonts w:eastAsiaTheme="minorEastAsia"/>
+              <w:noProof/>
+              <w:lang w:eastAsia="nl-NL"/>
+            </w:rPr>
+          </w:pPr>
+          <w:hyperlink w:anchor="_Toc58590818" w:history="1">
+            <w:r>
+              <w:rPr>
+                <w:rStyle w:val="Hyperlink"/>
+                <w:noProof/>
+              </w:rPr>
+              <w:t>DDOS aanval</w:t>
+            </w:r>
+            <w:r>
+              <w:rPr>
+                <w:noProof/>
+                <w:webHidden/>
+              </w:rPr>
+              <w:tab/>
+            </w:r>
+            <w:r>
+              <w:rPr>
+                <w:noProof/>
+                <w:webHidden/>
+              </w:rPr>
+              <w:fldChar w:fldCharType="begin"/>
+            </w:r>
+            <w:r>
+              <w:rPr>
+                <w:noProof/>
+                <w:webHidden/>
+              </w:rPr>
+              <w:instrText xml:space="preserve"> PAGEREF _Toc58590818 \h </w:instrText>
+            </w:r>
+            <w:r>
+              <w:rPr>
+                <w:noProof/>
+                <w:webHidden/>
+              </w:rPr>
+            </w:r>
+            <w:r>
+              <w:rPr>
+                <w:noProof/>
+                <w:webHidden/>
+              </w:rPr>
+              <w:fldChar w:fldCharType="separate"/>
+            </w:r>
+            <w:r>
+              <w:rPr>
+                <w:noProof/>
+                <w:webHidden/>
+              </w:rPr>
+              <w:t>5</w:t>
+            </w:r>
+            <w:r>
+              <w:rPr>
+                <w:noProof/>
+                <w:webHidden/>
+              </w:rPr>
+              <w:fldChar w:fldCharType="end"/>
+            </w:r>
+          </w:hyperlink>
+        </w:p>
+        <w:p>
+          <w:pPr>
+            <w:pStyle w:val="Inhopg3"/>
+            <w:tabs>
+              <w:tab w:val="right" w:leader="dot" w:pos="9062"/>
+            </w:tabs>
+            <w:rPr>
+              <w:rFonts w:eastAsiaTheme="minorEastAsia"/>
+              <w:noProof/>
+              <w:lang w:eastAsia="nl-NL"/>
+            </w:rPr>
+          </w:pPr>
+          <w:hyperlink w:anchor="_Toc58590819" w:history="1">
+            <w:r>
+              <w:rPr>
+                <w:rStyle w:val="Hyperlink"/>
+                <w:noProof/>
+              </w:rPr>
+              <w:t>Spam voor mailhost</w:t>
+            </w:r>
+            <w:r>
+              <w:rPr>
+                <w:noProof/>
+                <w:webHidden/>
+              </w:rPr>
+              <w:tab/>
+            </w:r>
+            <w:r>
+              <w:rPr>
+                <w:noProof/>
+                <w:webHidden/>
+              </w:rPr>
+              <w:fldChar w:fldCharType="begin"/>
+            </w:r>
+            <w:r>
+              <w:rPr>
+                <w:noProof/>
+                <w:webHidden/>
+              </w:rPr>
+              <w:instrText xml:space="preserve"> PAGEREF _Toc58590819 \h </w:instrText>
             </w:r>
             <w:r>
               <w:rPr>
@@ -411,7 +1186,7 @@
               <w:lang w:eastAsia="nl-NL"/>
             </w:rPr>
           </w:pPr>
-          <w:hyperlink w:anchor="_Toc57881088" w:history="1">
+          <w:hyperlink w:anchor="_Toc58590820" w:history="1">
             <w:r>
               <w:rPr>
                 <w:rStyle w:val="Hyperlink"/>
@@ -438,7 +1213,7 @@
                 <w:noProof/>
                 <w:webHidden/>
               </w:rPr>
-              <w:instrText xml:space="preserve"> PAGEREF _Toc57881088 \h </w:instrText>
+              <w:instrText xml:space="preserve"> PAGEREF _Toc58590820 \h </w:instrText>
             </w:r>
             <w:r>
               <w:rPr>
@@ -485,15 +1260,18 @@
       <w:pPr>
         <w:pStyle w:val="Kop1"/>
       </w:pPr>
-      <w:bookmarkStart w:id="0" w:name="_Toc57881083"/>
+      <w:bookmarkStart w:id="0" w:name="_Toc58590804"/>
       <w:r>
         <w:t>Inleiding</w:t>
       </w:r>
       <w:bookmarkEnd w:id="0"/>
     </w:p>
     <w:p>
-      <w:r>
-        <w:t xml:space="preserve">In dit verslag </w:t>
+      <w:pPr>
+        <w:pStyle w:val="Titel"/>
+      </w:pPr>
+      <w:r>
+        <w:t>DEZE</w:t>
       </w:r>
     </w:p>
     <w:p>
@@ -505,25 +1283,40 @@
       <w:pPr>
         <w:pStyle w:val="Kop1"/>
       </w:pPr>
-      <w:bookmarkStart w:id="1" w:name="_Toc57881084"/>
+      <w:bookmarkStart w:id="1" w:name="_Toc58590805"/>
       <w:r>
         <w:lastRenderedPageBreak/>
         <w:t>Risicoanalyse</w:t>
       </w:r>
       <w:bookmarkEnd w:id="1"/>
     </w:p>
+    <w:p>
+      <w:pPr>
+        <w:pStyle w:val="Titel"/>
+      </w:pPr>
+      <w:r>
+        <w:t>DEZE</w:t>
+      </w:r>
+    </w:p>
     <w:p/>
     <w:p/>
-    <w:p/>
     <w:p>
       <w:pPr>
         <w:pStyle w:val="Kop2"/>
       </w:pPr>
-      <w:bookmarkStart w:id="2" w:name="_Toc57881085"/>
+      <w:bookmarkStart w:id="2" w:name="_Toc58590806"/>
       <w:r>
         <w:t>Beschikbaarheid</w:t>
       </w:r>
       <w:bookmarkEnd w:id="2"/>
+    </w:p>
+    <w:p>
+      <w:pPr>
+        <w:pStyle w:val="Titel"/>
+      </w:pPr>
+      <w:r>
+        <w:t>DEZE</w:t>
+      </w:r>
     </w:p>
     <w:p/>
     <w:tbl>
@@ -533,15 +1326,14 @@
         <w:tblLook w:val="04A0" w:firstRow="1" w:lastRow="0" w:firstColumn="1" w:lastColumn="0" w:noHBand="0" w:noVBand="1"/>
       </w:tblPr>
       <w:tblGrid>
-        <w:gridCol w:w="2511"/>
-        <w:gridCol w:w="745"/>
-        <w:gridCol w:w="992"/>
-        <w:gridCol w:w="4814"/>
+        <w:gridCol w:w="2972"/>
+        <w:gridCol w:w="1400"/>
+        <w:gridCol w:w="868"/>
       </w:tblGrid>
       <w:tr>
         <w:tc>
           <w:tcPr>
-            <w:tcW w:w="2511" w:type="dxa"/>
+            <w:tcW w:w="2972" w:type="dxa"/>
           </w:tcPr>
           <w:p>
             <w:pPr>
@@ -561,7 +1353,7 @@
         </w:tc>
         <w:tc>
           <w:tcPr>
-            <w:tcW w:w="745" w:type="dxa"/>
+            <w:tcW w:w="1400" w:type="dxa"/>
           </w:tcPr>
           <w:p>
             <w:pPr>
@@ -581,7 +1373,7 @@
         </w:tc>
         <w:tc>
           <w:tcPr>
-            <w:tcW w:w="992" w:type="dxa"/>
+            <w:tcW w:w="243" w:type="dxa"/>
           </w:tcPr>
           <w:p>
             <w:pPr>
@@ -599,33 +1391,11 @@
             </w:r>
           </w:p>
         </w:tc>
-        <w:tc>
-          <w:tcPr>
-            <w:tcW w:w="4814" w:type="dxa"/>
-          </w:tcPr>
-          <w:p>
-            <w:pPr>
-              <w:rPr>
-                <w:b/>
-                <w:bCs/>
-                <w:color w:val="FF0000"/>
-              </w:rPr>
-            </w:pPr>
-            <w:r>
-              <w:rPr>
-                <w:b/>
-                <w:bCs/>
-                <w:color w:val="FF0000"/>
-              </w:rPr>
-              <w:t>Advies</w:t>
-            </w:r>
-          </w:p>
-        </w:tc>
       </w:tr>
       <w:tr>
         <w:tc>
           <w:tcPr>
-            <w:tcW w:w="2511" w:type="dxa"/>
+            <w:tcW w:w="2972" w:type="dxa"/>
           </w:tcPr>
           <w:p>
             <w:r>
@@ -635,7 +1405,7 @@
         </w:tc>
         <w:tc>
           <w:tcPr>
-            <w:tcW w:w="745" w:type="dxa"/>
+            <w:tcW w:w="1400" w:type="dxa"/>
           </w:tcPr>
           <w:p>
             <w:r>
@@ -645,42 +1415,19 @@
         </w:tc>
         <w:tc>
           <w:tcPr>
-            <w:tcW w:w="992" w:type="dxa"/>
+            <w:tcW w:w="243" w:type="dxa"/>
           </w:tcPr>
           <w:p>
             <w:r>
               <w:t>L</w:t>
             </w:r>
-          </w:p>
-        </w:tc>
-        <w:tc>
-          <w:tcPr>
-            <w:tcW w:w="4814" w:type="dxa"/>
-          </w:tcPr>
-          <w:p>
-            <w:r>
-              <w:t xml:space="preserve">Regelmatige </w:t>
-            </w:r>
-            <w:proofErr w:type="spellStart"/>
-            <w:r>
-              <w:t>backup</w:t>
-            </w:r>
-            <w:proofErr w:type="spellEnd"/>
-            <w:r>
-              <w:t xml:space="preserve">, goede server en/of meerde </w:t>
-            </w:r>
-            <w:proofErr w:type="spellStart"/>
-            <w:r>
-              <w:t>hosts</w:t>
-            </w:r>
-            <w:proofErr w:type="spellEnd"/>
           </w:p>
         </w:tc>
       </w:tr>
       <w:tr>
         <w:tc>
           <w:tcPr>
-            <w:tcW w:w="2511" w:type="dxa"/>
+            <w:tcW w:w="2972" w:type="dxa"/>
           </w:tcPr>
           <w:p>
             <w:r>
@@ -690,7 +1437,7 @@
         </w:tc>
         <w:tc>
           <w:tcPr>
-            <w:tcW w:w="745" w:type="dxa"/>
+            <w:tcW w:w="1400" w:type="dxa"/>
           </w:tcPr>
           <w:p>
             <w:r>
@@ -700,37 +1447,19 @@
         </w:tc>
         <w:tc>
           <w:tcPr>
-            <w:tcW w:w="992" w:type="dxa"/>
+            <w:tcW w:w="243" w:type="dxa"/>
           </w:tcPr>
           <w:p>
             <w:r>
               <w:t>L</w:t>
             </w:r>
-          </w:p>
-        </w:tc>
-        <w:tc>
-          <w:tcPr>
-            <w:tcW w:w="4814" w:type="dxa"/>
-          </w:tcPr>
-          <w:p>
-            <w:r>
-              <w:t>G</w:t>
-            </w:r>
-            <w:r>
-              <w:t xml:space="preserve">oede server en/of meerde </w:t>
-            </w:r>
-            <w:proofErr w:type="spellStart"/>
-            <w:r>
-              <w:t>hosts</w:t>
-            </w:r>
-            <w:proofErr w:type="spellEnd"/>
           </w:p>
         </w:tc>
       </w:tr>
       <w:tr>
         <w:tc>
           <w:tcPr>
-            <w:tcW w:w="2511" w:type="dxa"/>
+            <w:tcW w:w="2972" w:type="dxa"/>
           </w:tcPr>
           <w:p>
             <w:r>
@@ -740,7 +1469,7 @@
         </w:tc>
         <w:tc>
           <w:tcPr>
-            <w:tcW w:w="745" w:type="dxa"/>
+            <w:tcW w:w="1400" w:type="dxa"/>
           </w:tcPr>
           <w:p>
             <w:r>
@@ -750,54 +1479,11 @@
         </w:tc>
         <w:tc>
           <w:tcPr>
-            <w:tcW w:w="992" w:type="dxa"/>
+            <w:tcW w:w="243" w:type="dxa"/>
           </w:tcPr>
           <w:p>
             <w:r>
               <w:t>H</w:t>
-            </w:r>
-          </w:p>
-        </w:tc>
-        <w:tc>
-          <w:tcPr>
-            <w:tcW w:w="4814" w:type="dxa"/>
-          </w:tcPr>
-          <w:p>
-            <w:proofErr w:type="spellStart"/>
-            <w:r>
-              <w:t>Creeer</w:t>
-            </w:r>
-            <w:proofErr w:type="spellEnd"/>
-            <w:r>
-              <w:t xml:space="preserve"> een blacklist van </w:t>
-            </w:r>
-            <w:proofErr w:type="spellStart"/>
-            <w:r>
-              <w:t>ip-adressen</w:t>
-            </w:r>
-            <w:proofErr w:type="spellEnd"/>
-            <w:r>
-              <w:t xml:space="preserve"> die te vaak proberen te </w:t>
-            </w:r>
-            <w:proofErr w:type="spellStart"/>
-            <w:r>
-              <w:t>connecten</w:t>
-            </w:r>
-            <w:proofErr w:type="spellEnd"/>
-            <w:r>
-              <w:t xml:space="preserve">. </w:t>
-            </w:r>
-            <w:r>
-              <w:br/>
-              <w:t xml:space="preserve">Sommige </w:t>
-            </w:r>
-            <w:proofErr w:type="spellStart"/>
-            <w:r>
-              <w:t>hosts</w:t>
-            </w:r>
-            <w:proofErr w:type="spellEnd"/>
-            <w:r>
-              <w:t xml:space="preserve"> bieden hier ook services voor</w:t>
             </w:r>
           </w:p>
         </w:tc>
@@ -805,7 +1491,7 @@
       <w:tr>
         <w:tc>
           <w:tcPr>
-            <w:tcW w:w="2511" w:type="dxa"/>
+            <w:tcW w:w="2972" w:type="dxa"/>
           </w:tcPr>
           <w:p>
             <w:r>
@@ -820,7 +1506,7 @@
         </w:tc>
         <w:tc>
           <w:tcPr>
-            <w:tcW w:w="745" w:type="dxa"/>
+            <w:tcW w:w="1400" w:type="dxa"/>
           </w:tcPr>
           <w:p>
             <w:r>
@@ -830,134 +1516,16 @@
         </w:tc>
         <w:tc>
           <w:tcPr>
-            <w:tcW w:w="992" w:type="dxa"/>
+            <w:tcW w:w="243" w:type="dxa"/>
           </w:tcPr>
           <w:p>
             <w:r>
               <w:t>H</w:t>
             </w:r>
           </w:p>
-        </w:tc>
-        <w:tc>
-          <w:tcPr>
-            <w:tcW w:w="4814" w:type="dxa"/>
-          </w:tcPr>
-          <w:p>
-            <w:r>
-              <w:t>Eenmalig versturen</w:t>
-            </w:r>
-            <w:r>
-              <w:t xml:space="preserve"> van het factuur en klantenservice mails</w:t>
-            </w:r>
-          </w:p>
-        </w:tc>
-      </w:tr>
-      <w:tr>
-        <w:tc>
-          <w:tcPr>
-            <w:tcW w:w="2511" w:type="dxa"/>
-          </w:tcPr>
-          <w:p/>
-        </w:tc>
-        <w:tc>
-          <w:tcPr>
-            <w:tcW w:w="745" w:type="dxa"/>
-          </w:tcPr>
-          <w:p/>
-        </w:tc>
-        <w:tc>
-          <w:tcPr>
-            <w:tcW w:w="992" w:type="dxa"/>
-          </w:tcPr>
-          <w:p/>
-        </w:tc>
-        <w:tc>
-          <w:tcPr>
-            <w:tcW w:w="4814" w:type="dxa"/>
-          </w:tcPr>
-          <w:p/>
-        </w:tc>
-      </w:tr>
-      <w:tr>
-        <w:tc>
-          <w:tcPr>
-            <w:tcW w:w="2511" w:type="dxa"/>
-          </w:tcPr>
-          <w:p/>
-        </w:tc>
-        <w:tc>
-          <w:tcPr>
-            <w:tcW w:w="745" w:type="dxa"/>
-          </w:tcPr>
-          <w:p/>
-        </w:tc>
-        <w:tc>
-          <w:tcPr>
-            <w:tcW w:w="992" w:type="dxa"/>
-          </w:tcPr>
-          <w:p/>
-        </w:tc>
-        <w:tc>
-          <w:tcPr>
-            <w:tcW w:w="4814" w:type="dxa"/>
-          </w:tcPr>
-          <w:p/>
-        </w:tc>
-      </w:tr>
-      <w:tr>
-        <w:tc>
-          <w:tcPr>
-            <w:tcW w:w="2511" w:type="dxa"/>
-          </w:tcPr>
-          <w:p/>
-        </w:tc>
-        <w:tc>
-          <w:tcPr>
-            <w:tcW w:w="745" w:type="dxa"/>
-          </w:tcPr>
-          <w:p/>
-        </w:tc>
-        <w:tc>
-          <w:tcPr>
-            <w:tcW w:w="992" w:type="dxa"/>
-          </w:tcPr>
-          <w:p/>
-        </w:tc>
-        <w:tc>
-          <w:tcPr>
-            <w:tcW w:w="4814" w:type="dxa"/>
-          </w:tcPr>
-          <w:p/>
-        </w:tc>
-      </w:tr>
-      <w:tr>
-        <w:tc>
-          <w:tcPr>
-            <w:tcW w:w="2511" w:type="dxa"/>
-          </w:tcPr>
-          <w:p/>
-        </w:tc>
-        <w:tc>
-          <w:tcPr>
-            <w:tcW w:w="745" w:type="dxa"/>
-          </w:tcPr>
-          <w:p/>
-        </w:tc>
-        <w:tc>
-          <w:tcPr>
-            <w:tcW w:w="992" w:type="dxa"/>
-          </w:tcPr>
-          <w:p/>
-        </w:tc>
-        <w:tc>
-          <w:tcPr>
-            <w:tcW w:w="4814" w:type="dxa"/>
-          </w:tcPr>
-          <w:p/>
         </w:tc>
       </w:tr>
     </w:tbl>
-    <w:p/>
     <w:p>
       <w:pPr>
         <w:rPr>
@@ -967,17 +1535,13 @@
           <w:szCs w:val="32"/>
         </w:rPr>
       </w:pPr>
-      <w:r>
-        <w:br w:type="page"/>
-      </w:r>
     </w:p>
     <w:p>
       <w:pPr>
         <w:pStyle w:val="Kop2"/>
       </w:pPr>
-      <w:bookmarkStart w:id="3" w:name="_Toc57881086"/>
-      <w:r>
-        <w:lastRenderedPageBreak/>
+      <w:bookmarkStart w:id="3" w:name="_Toc58590807"/>
+      <w:r>
         <w:t>Integriteit</w:t>
       </w:r>
       <w:bookmarkEnd w:id="3"/>
@@ -994,15 +1558,14 @@
         <w:tblLook w:val="04A0" w:firstRow="1" w:lastRow="0" w:firstColumn="1" w:lastColumn="0" w:noHBand="0" w:noVBand="1"/>
       </w:tblPr>
       <w:tblGrid>
-        <w:gridCol w:w="2511"/>
-        <w:gridCol w:w="745"/>
-        <w:gridCol w:w="992"/>
-        <w:gridCol w:w="4814"/>
+        <w:gridCol w:w="2972"/>
+        <w:gridCol w:w="1400"/>
+        <w:gridCol w:w="1577"/>
       </w:tblGrid>
       <w:tr>
         <w:tc>
           <w:tcPr>
-            <w:tcW w:w="2511" w:type="dxa"/>
+            <w:tcW w:w="2972" w:type="dxa"/>
           </w:tcPr>
           <w:p>
             <w:pPr>
@@ -1022,7 +1585,7 @@
         </w:tc>
         <w:tc>
           <w:tcPr>
-            <w:tcW w:w="745" w:type="dxa"/>
+            <w:tcW w:w="1400" w:type="dxa"/>
           </w:tcPr>
           <w:p>
             <w:pPr>
@@ -1042,7 +1605,7 @@
         </w:tc>
         <w:tc>
           <w:tcPr>
-            <w:tcW w:w="992" w:type="dxa"/>
+            <w:tcW w:w="1577" w:type="dxa"/>
           </w:tcPr>
           <w:p>
             <w:pPr>
@@ -1060,33 +1623,11 @@
             </w:r>
           </w:p>
         </w:tc>
-        <w:tc>
-          <w:tcPr>
-            <w:tcW w:w="4814" w:type="dxa"/>
-          </w:tcPr>
-          <w:p>
-            <w:pPr>
-              <w:rPr>
-                <w:b/>
-                <w:bCs/>
-                <w:color w:val="FF0000"/>
-              </w:rPr>
-            </w:pPr>
-            <w:r>
-              <w:rPr>
-                <w:b/>
-                <w:bCs/>
-                <w:color w:val="FF0000"/>
-              </w:rPr>
-              <w:t>Advies</w:t>
-            </w:r>
-          </w:p>
-        </w:tc>
       </w:tr>
       <w:tr>
         <w:tc>
           <w:tcPr>
-            <w:tcW w:w="2511" w:type="dxa"/>
+            <w:tcW w:w="2972" w:type="dxa"/>
           </w:tcPr>
           <w:p>
             <w:r>
@@ -1096,7 +1637,7 @@
         </w:tc>
         <w:tc>
           <w:tcPr>
-            <w:tcW w:w="745" w:type="dxa"/>
+            <w:tcW w:w="1400" w:type="dxa"/>
           </w:tcPr>
           <w:p>
             <w:r>
@@ -1106,21 +1647,11 @@
         </w:tc>
         <w:tc>
           <w:tcPr>
-            <w:tcW w:w="992" w:type="dxa"/>
+            <w:tcW w:w="1577" w:type="dxa"/>
           </w:tcPr>
           <w:p>
             <w:r>
               <w:t>H</w:t>
-            </w:r>
-          </w:p>
-        </w:tc>
-        <w:tc>
-          <w:tcPr>
-            <w:tcW w:w="4814" w:type="dxa"/>
-          </w:tcPr>
-          <w:p>
-            <w:r>
-              <w:t>Het minimaliseren van het opslaan van data aan de clientside</w:t>
             </w:r>
           </w:p>
         </w:tc>
@@ -1128,7 +1659,7 @@
       <w:tr>
         <w:tc>
           <w:tcPr>
-            <w:tcW w:w="2511" w:type="dxa"/>
+            <w:tcW w:w="2972" w:type="dxa"/>
           </w:tcPr>
           <w:p>
             <w:r>
@@ -1138,7 +1669,7 @@
         </w:tc>
         <w:tc>
           <w:tcPr>
-            <w:tcW w:w="745" w:type="dxa"/>
+            <w:tcW w:w="1400" w:type="dxa"/>
           </w:tcPr>
           <w:p>
             <w:r>
@@ -1148,29 +1679,11 @@
         </w:tc>
         <w:tc>
           <w:tcPr>
-            <w:tcW w:w="992" w:type="dxa"/>
+            <w:tcW w:w="1577" w:type="dxa"/>
           </w:tcPr>
           <w:p>
             <w:r>
               <w:t>L</w:t>
-            </w:r>
-          </w:p>
-        </w:tc>
-        <w:tc>
-          <w:tcPr>
-            <w:tcW w:w="4814" w:type="dxa"/>
-          </w:tcPr>
-          <w:p>
-            <w:r>
-              <w:t xml:space="preserve">Een POST </w:t>
-            </w:r>
-            <w:proofErr w:type="spellStart"/>
-            <w:r>
-              <w:t>i.p.v</w:t>
-            </w:r>
-            <w:proofErr w:type="spellEnd"/>
-            <w:r>
-              <w:t xml:space="preserve"> een GET gebruiken</w:t>
             </w:r>
           </w:p>
         </w:tc>
@@ -1178,119 +1691,107 @@
       <w:tr>
         <w:tc>
           <w:tcPr>
-            <w:tcW w:w="2511" w:type="dxa"/>
-          </w:tcPr>
-          <w:p/>
-        </w:tc>
-        <w:tc>
-          <w:tcPr>
-            <w:tcW w:w="745" w:type="dxa"/>
-          </w:tcPr>
-          <w:p/>
-        </w:tc>
-        <w:tc>
-          <w:tcPr>
-            <w:tcW w:w="992" w:type="dxa"/>
-          </w:tcPr>
-          <w:p/>
-        </w:tc>
-        <w:tc>
-          <w:tcPr>
-            <w:tcW w:w="4814" w:type="dxa"/>
-          </w:tcPr>
-          <w:p/>
+            <w:tcW w:w="2972" w:type="dxa"/>
+          </w:tcPr>
+          <w:p>
+            <w:r>
+              <w:t>Rechten Database</w:t>
+            </w:r>
+          </w:p>
+        </w:tc>
+        <w:tc>
+          <w:tcPr>
+            <w:tcW w:w="1400" w:type="dxa"/>
+          </w:tcPr>
+          <w:p>
+            <w:r>
+              <w:t>M</w:t>
+            </w:r>
+          </w:p>
+        </w:tc>
+        <w:tc>
+          <w:tcPr>
+            <w:tcW w:w="1577" w:type="dxa"/>
+          </w:tcPr>
+          <w:p>
+            <w:r>
+              <w:t>H</w:t>
+            </w:r>
+          </w:p>
         </w:tc>
       </w:tr>
       <w:tr>
         <w:tc>
           <w:tcPr>
-            <w:tcW w:w="2511" w:type="dxa"/>
-          </w:tcPr>
-          <w:p/>
-        </w:tc>
-        <w:tc>
-          <w:tcPr>
-            <w:tcW w:w="745" w:type="dxa"/>
-          </w:tcPr>
-          <w:p/>
-        </w:tc>
-        <w:tc>
-          <w:tcPr>
-            <w:tcW w:w="992" w:type="dxa"/>
-          </w:tcPr>
-          <w:p/>
-        </w:tc>
-        <w:tc>
-          <w:tcPr>
-            <w:tcW w:w="4814" w:type="dxa"/>
-          </w:tcPr>
-          <w:p/>
-        </w:tc>
-      </w:tr>
-      <w:tr>
-        <w:tc>
-          <w:tcPr>
-            <w:tcW w:w="2511" w:type="dxa"/>
-          </w:tcPr>
-          <w:p/>
-        </w:tc>
-        <w:tc>
-          <w:tcPr>
-            <w:tcW w:w="745" w:type="dxa"/>
-          </w:tcPr>
-          <w:p/>
-        </w:tc>
-        <w:tc>
-          <w:tcPr>
-            <w:tcW w:w="992" w:type="dxa"/>
-          </w:tcPr>
-          <w:p/>
-        </w:tc>
-        <w:tc>
-          <w:tcPr>
-            <w:tcW w:w="4814" w:type="dxa"/>
-          </w:tcPr>
-          <w:p/>
+            <w:tcW w:w="2972" w:type="dxa"/>
+          </w:tcPr>
+          <w:p>
+            <w:r>
+              <w:t>SQL injectie</w:t>
+            </w:r>
+          </w:p>
+        </w:tc>
+        <w:tc>
+          <w:tcPr>
+            <w:tcW w:w="1400" w:type="dxa"/>
+          </w:tcPr>
+          <w:p>
+            <w:r>
+              <w:t>M</w:t>
+            </w:r>
+          </w:p>
+        </w:tc>
+        <w:tc>
+          <w:tcPr>
+            <w:tcW w:w="1577" w:type="dxa"/>
+          </w:tcPr>
+          <w:p>
+            <w:r>
+              <w:t>H</w:t>
+            </w:r>
+          </w:p>
         </w:tc>
       </w:tr>
     </w:tbl>
     <w:p/>
-    <w:p>
-      <w:r>
-        <w:br w:type="page"/>
-      </w:r>
-    </w:p>
+    <w:p/>
     <w:p>
       <w:pPr>
         <w:pStyle w:val="Kop2"/>
       </w:pPr>
-      <w:bookmarkStart w:id="4" w:name="_Toc57881087"/>
-      <w:r>
-        <w:lastRenderedPageBreak/>
+      <w:bookmarkStart w:id="4" w:name="_Toc58590808"/>
+      <w:r>
         <w:t>Vertrouwelijk</w:t>
       </w:r>
+      <w:r>
+        <w:t>heid</w:t>
+      </w:r>
       <w:bookmarkEnd w:id="4"/>
-      <w:r>
-        <w:t>heid</w:t>
+    </w:p>
+    <w:p>
+      <w:pPr>
+        <w:pStyle w:val="Titel"/>
+      </w:pPr>
+      <w:r>
+        <w:t>DEZE</w:t>
       </w:r>
     </w:p>
     <w:p/>
     <w:tbl>
       <w:tblPr>
         <w:tblStyle w:val="Tabelraster"/>
-        <w:tblW w:w="0" w:type="auto"/>
+        <w:tblW w:w="5949" w:type="dxa"/>
         <w:tblLook w:val="04A0" w:firstRow="1" w:lastRow="0" w:firstColumn="1" w:lastColumn="0" w:noHBand="0" w:noVBand="1"/>
       </w:tblPr>
       <w:tblGrid>
-        <w:gridCol w:w="2511"/>
-        <w:gridCol w:w="745"/>
-        <w:gridCol w:w="992"/>
-        <w:gridCol w:w="4814"/>
+        <w:gridCol w:w="2972"/>
+        <w:gridCol w:w="1400"/>
+        <w:gridCol w:w="1577"/>
       </w:tblGrid>
       <w:tr>
         <w:tc>
           <w:tcPr>
-            <w:tcW w:w="2511" w:type="dxa"/>
+            <w:tcW w:w="2972" w:type="dxa"/>
           </w:tcPr>
           <w:p>
             <w:pPr>
@@ -1310,7 +1811,7 @@
         </w:tc>
         <w:tc>
           <w:tcPr>
-            <w:tcW w:w="745" w:type="dxa"/>
+            <w:tcW w:w="1400" w:type="dxa"/>
           </w:tcPr>
           <w:p>
             <w:pPr>
@@ -1330,7 +1831,7 @@
         </w:tc>
         <w:tc>
           <w:tcPr>
-            <w:tcW w:w="992" w:type="dxa"/>
+            <w:tcW w:w="1577" w:type="dxa"/>
           </w:tcPr>
           <w:p>
             <w:pPr>
@@ -1348,49 +1849,21 @@
             </w:r>
           </w:p>
         </w:tc>
-        <w:tc>
-          <w:tcPr>
-            <w:tcW w:w="4814" w:type="dxa"/>
-          </w:tcPr>
-          <w:p>
-            <w:pPr>
-              <w:rPr>
-                <w:b/>
-                <w:bCs/>
-                <w:color w:val="FF0000"/>
-              </w:rPr>
-            </w:pPr>
-            <w:r>
-              <w:rPr>
-                <w:b/>
-                <w:bCs/>
-                <w:color w:val="FF0000"/>
-              </w:rPr>
-              <w:t>Advies</w:t>
-            </w:r>
-          </w:p>
-        </w:tc>
       </w:tr>
       <w:tr>
         <w:tc>
           <w:tcPr>
-            <w:tcW w:w="2511" w:type="dxa"/>
-          </w:tcPr>
-          <w:p>
-            <w:r>
-              <w:t>SQL inject</w:t>
-            </w:r>
-            <w:r>
-              <w:t>i</w:t>
-            </w:r>
-            <w:r>
-              <w:t>e</w:t>
-            </w:r>
-          </w:p>
-        </w:tc>
-        <w:tc>
-          <w:tcPr>
-            <w:tcW w:w="745" w:type="dxa"/>
+            <w:tcW w:w="2972" w:type="dxa"/>
+          </w:tcPr>
+          <w:p>
+            <w:r>
+              <w:t>SQL injectie</w:t>
+            </w:r>
+          </w:p>
+        </w:tc>
+        <w:tc>
+          <w:tcPr>
+            <w:tcW w:w="1400" w:type="dxa"/>
           </w:tcPr>
           <w:p>
             <w:r>
@@ -1400,21 +1873,11 @@
         </w:tc>
         <w:tc>
           <w:tcPr>
-            <w:tcW w:w="992" w:type="dxa"/>
+            <w:tcW w:w="1577" w:type="dxa"/>
           </w:tcPr>
           <w:p>
             <w:r>
               <w:t>H</w:t>
-            </w:r>
-          </w:p>
-        </w:tc>
-        <w:tc>
-          <w:tcPr>
-            <w:tcW w:w="4814" w:type="dxa"/>
-          </w:tcPr>
-          <w:p>
-            <w:r>
-              <w:t xml:space="preserve">Invoer steriliseren </w:t>
             </w:r>
           </w:p>
         </w:tc>
@@ -1422,7 +1885,7 @@
       <w:tr>
         <w:tc>
           <w:tcPr>
-            <w:tcW w:w="2511" w:type="dxa"/>
+            <w:tcW w:w="2972" w:type="dxa"/>
           </w:tcPr>
           <w:p>
             <w:r>
@@ -1432,7 +1895,7 @@
         </w:tc>
         <w:tc>
           <w:tcPr>
-            <w:tcW w:w="745" w:type="dxa"/>
+            <w:tcW w:w="1400" w:type="dxa"/>
           </w:tcPr>
           <w:p>
             <w:r>
@@ -1442,21 +1905,11 @@
         </w:tc>
         <w:tc>
           <w:tcPr>
-            <w:tcW w:w="992" w:type="dxa"/>
+            <w:tcW w:w="1577" w:type="dxa"/>
           </w:tcPr>
           <w:p>
             <w:r>
               <w:t>H</w:t>
-            </w:r>
-          </w:p>
-        </w:tc>
-        <w:tc>
-          <w:tcPr>
-            <w:tcW w:w="4814" w:type="dxa"/>
-          </w:tcPr>
-          <w:p>
-            <w:r>
-              <w:t>Geen sessie gebruiken</w:t>
             </w:r>
           </w:p>
         </w:tc>
@@ -1464,7 +1917,7 @@
       <w:tr>
         <w:tc>
           <w:tcPr>
-            <w:tcW w:w="2511" w:type="dxa"/>
+            <w:tcW w:w="2972" w:type="dxa"/>
           </w:tcPr>
           <w:p>
             <w:r>
@@ -1474,7 +1927,7 @@
         </w:tc>
         <w:tc>
           <w:tcPr>
-            <w:tcW w:w="745" w:type="dxa"/>
+            <w:tcW w:w="1400" w:type="dxa"/>
           </w:tcPr>
           <w:p>
             <w:r>
@@ -1484,29 +1937,11 @@
         </w:tc>
         <w:tc>
           <w:tcPr>
-            <w:tcW w:w="992" w:type="dxa"/>
+            <w:tcW w:w="1577" w:type="dxa"/>
           </w:tcPr>
           <w:p>
             <w:r>
               <w:t>H</w:t>
-            </w:r>
-          </w:p>
-        </w:tc>
-        <w:tc>
-          <w:tcPr>
-            <w:tcW w:w="4814" w:type="dxa"/>
-          </w:tcPr>
-          <w:p>
-            <w:r>
-              <w:t xml:space="preserve">Gebruik </w:t>
-            </w:r>
-            <w:proofErr w:type="spellStart"/>
-            <w:r>
-              <w:t>hashes</w:t>
-            </w:r>
-            <w:proofErr w:type="spellEnd"/>
-            <w:r>
-              <w:t xml:space="preserve"> voor wachtwoorden</w:t>
             </w:r>
           </w:p>
         </w:tc>
@@ -1514,27 +1949,33 @@
       <w:tr>
         <w:tc>
           <w:tcPr>
-            <w:tcW w:w="2511" w:type="dxa"/>
-          </w:tcPr>
-          <w:p/>
-        </w:tc>
-        <w:tc>
-          <w:tcPr>
-            <w:tcW w:w="745" w:type="dxa"/>
-          </w:tcPr>
-          <w:p/>
-        </w:tc>
-        <w:tc>
-          <w:tcPr>
-            <w:tcW w:w="992" w:type="dxa"/>
-          </w:tcPr>
-          <w:p/>
-        </w:tc>
-        <w:tc>
-          <w:tcPr>
-            <w:tcW w:w="4814" w:type="dxa"/>
-          </w:tcPr>
-          <w:p/>
+            <w:tcW w:w="2972" w:type="dxa"/>
+          </w:tcPr>
+          <w:p>
+            <w:r>
+              <w:t>Rechten Database</w:t>
+            </w:r>
+          </w:p>
+        </w:tc>
+        <w:tc>
+          <w:tcPr>
+            <w:tcW w:w="1400" w:type="dxa"/>
+          </w:tcPr>
+          <w:p>
+            <w:r>
+              <w:t>M</w:t>
+            </w:r>
+          </w:p>
+        </w:tc>
+        <w:tc>
+          <w:tcPr>
+            <w:tcW w:w="1577" w:type="dxa"/>
+          </w:tcPr>
+          <w:p>
+            <w:r>
+              <w:t>H</w:t>
+            </w:r>
+          </w:p>
         </w:tc>
       </w:tr>
     </w:tbl>
@@ -1548,27 +1989,74 @@
       <w:pPr>
         <w:pStyle w:val="Kop2"/>
       </w:pPr>
-      <w:bookmarkStart w:id="5" w:name="_Toc57881088"/>
+      <w:bookmarkStart w:id="5" w:name="_Toc58590809"/>
       <w:r>
         <w:lastRenderedPageBreak/>
         <w:t>Ingebouwd veiligheidsniveau</w:t>
       </w:r>
+      <w:bookmarkEnd w:id="5"/>
     </w:p>
     <w:p>
       <w:pPr>
         <w:pStyle w:val="Kop3"/>
       </w:pPr>
+      <w:bookmarkStart w:id="6" w:name="_Toc58590810"/>
       <w:r>
         <w:t>SQL injecti</w:t>
       </w:r>
       <w:r>
         <w:t>e</w:t>
       </w:r>
+      <w:bookmarkEnd w:id="6"/>
+    </w:p>
+    <w:p>
+      <w:r>
+        <w:t xml:space="preserve">SQL injectie is afgevangen door de </w:t>
+      </w:r>
+      <w:proofErr w:type="spellStart"/>
+      <w:r>
+        <w:t>msqli_stmt_bind_param</w:t>
+      </w:r>
+      <w:proofErr w:type="spellEnd"/>
+      <w:r>
+        <w:t xml:space="preserve"> functie van PHP. </w:t>
+      </w:r>
+      <w:r>
+        <w:br/>
+      </w:r>
+      <w:proofErr w:type="spellStart"/>
+      <w:r>
+        <w:t>msqli_stmt_bind_param</w:t>
+      </w:r>
+      <w:proofErr w:type="spellEnd"/>
+      <w:r>
+        <w:t xml:space="preserve"> is een standaard </w:t>
+      </w:r>
+      <w:proofErr w:type="spellStart"/>
+      <w:r>
+        <w:t>php</w:t>
+      </w:r>
+      <w:proofErr w:type="spellEnd"/>
+      <w:r>
+        <w:t xml:space="preserve">-functie die ervoor zorgt dat alle variabele als parameter in de SQL komen. Zie </w:t>
+      </w:r>
+      <w:hyperlink r:id="rId8" w:history="1">
+        <w:r>
+          <w:rPr>
+            <w:rStyle w:val="Hyperlink"/>
+          </w:rPr>
+          <w:t>https://www.ptsecurity.com/ww-en/analytics/knowledge-base/how-to-prevent-sql-injection-attacks/#2</w:t>
+        </w:r>
+      </w:hyperlink>
+      <w:r>
+        <w:t xml:space="preserve"> voor een verdere uitleg.</w:t>
+      </w:r>
     </w:p>
     <w:p>
       <w:pPr>
         <w:pStyle w:val="Kop3"/>
       </w:pPr>
+      <w:bookmarkStart w:id="7" w:name="_Toc58590811"/>
       <w:r>
         <w:t xml:space="preserve">Wachtwoord </w:t>
       </w:r>
@@ -1576,54 +2064,339 @@
       <w:r>
         <w:t>hashing</w:t>
       </w:r>
+      <w:bookmarkEnd w:id="7"/>
       <w:proofErr w:type="spellEnd"/>
       <w:r>
         <w:t xml:space="preserve"> </w:t>
       </w:r>
     </w:p>
     <w:p>
+      <w:r>
+        <w:t xml:space="preserve">Op dit moment worden de wachtwoorden van de accounts met de standaard </w:t>
+      </w:r>
+      <w:proofErr w:type="spellStart"/>
+      <w:r>
+        <w:t>php</w:t>
+      </w:r>
+      <w:proofErr w:type="spellEnd"/>
+      <w:r>
+        <w:t xml:space="preserve"> </w:t>
+      </w:r>
+      <w:proofErr w:type="spellStart"/>
+      <w:r>
+        <w:t>hashfunctie</w:t>
+      </w:r>
+      <w:proofErr w:type="spellEnd"/>
+      <w:r>
+        <w:t xml:space="preserve"> </w:t>
+      </w:r>
+      <w:proofErr w:type="spellStart"/>
+      <w:r>
+        <w:t>gehashed</w:t>
+      </w:r>
+      <w:proofErr w:type="spellEnd"/>
+      <w:r>
+        <w:t xml:space="preserve">. Deze </w:t>
+      </w:r>
+      <w:proofErr w:type="spellStart"/>
+      <w:r>
+        <w:t>hash</w:t>
+      </w:r>
+      <w:proofErr w:type="spellEnd"/>
+      <w:r>
+        <w:t xml:space="preserve"> wordt opgeslagen in de database. Hierdoor voorkomen we dat wanneer de wachtwoorden uitgelekt raken, de wachtwoorden vooralsnog onbekend blijven.</w:t>
+      </w:r>
+      <w:r>
+        <w:br/>
+      </w:r>
+    </w:p>
+    <w:p>
       <w:pPr>
         <w:pStyle w:val="Kop3"/>
       </w:pPr>
-      <w:r>
-        <w:t>Inloggen</w:t>
+      <w:bookmarkStart w:id="8" w:name="_Toc58590812"/>
+      <w:r>
+        <w:t>Rechten op de database</w:t>
+      </w:r>
+      <w:bookmarkEnd w:id="8"/>
+    </w:p>
+    <w:p>
+      <w:r>
+        <w:t xml:space="preserve">Op dit moment word er via de website op de database ingelogd door een gebruiker genaamd: Visitor. </w:t>
+      </w:r>
+      <w:r>
+        <w:br/>
+        <w:t>De pi moet inloggen met de gebruiker Pi.</w:t>
+      </w:r>
+      <w:r>
+        <w:br/>
+      </w:r>
+      <w:r>
+        <w:t>Deze hebben specifieke rechten, die beschreven staan in het Technisch Ontwerp.</w:t>
+      </w:r>
+      <w:r>
+        <w:br/>
+        <w:t>Hiermee vang je af dat er dingen op tabelniveau verkeerd afgehandeld/afgekeken worden.</w:t>
+      </w:r>
+      <w:r>
+        <w:br/>
       </w:r>
     </w:p>
     <w:p>
       <w:pPr>
         <w:pStyle w:val="Kop3"/>
       </w:pPr>
-    </w:p>
+      <w:bookmarkStart w:id="9" w:name="_Toc58590813"/>
+      <w:r>
+        <w:t>P</w:t>
+      </w:r>
+      <w:r>
+        <w:t>asswordpolicy</w:t>
+      </w:r>
+      <w:bookmarkEnd w:id="9"/>
+    </w:p>
+    <w:p>
+      <w:r>
+        <w:t>Op dit moment wordt er een passwordpolicy gehanteerd. Deze zijn:</w:t>
+      </w:r>
+    </w:p>
+    <w:p>
+      <w:pPr>
+        <w:pStyle w:val="Lijstalinea"/>
+        <w:numPr>
+          <w:ilvl w:val="0"/>
+          <w:numId w:val="1"/>
+        </w:numPr>
+      </w:pPr>
+      <w:r>
+        <w:t>Het wachtwoord moet minimaal 8 tekens bevatten</w:t>
+      </w:r>
+    </w:p>
+    <w:p>
+      <w:pPr>
+        <w:pStyle w:val="Lijstalinea"/>
+        <w:numPr>
+          <w:ilvl w:val="0"/>
+          <w:numId w:val="1"/>
+        </w:numPr>
+      </w:pPr>
+      <w:r>
+        <w:t>Het wachtwoord moet minimaal 1 cijfer bevatten</w:t>
+      </w:r>
+    </w:p>
+    <w:p>
+      <w:pPr>
+        <w:pStyle w:val="Lijstalinea"/>
+        <w:numPr>
+          <w:ilvl w:val="0"/>
+          <w:numId w:val="1"/>
+        </w:numPr>
+      </w:pPr>
+      <w:r>
+        <w:t>Gek tekentje?</w:t>
+      </w:r>
+    </w:p>
+    <w:p>
+      <w:r>
+        <w:t>Dit is ‘waarschijnlijk’ nog niet voldoende. Zie verbeterpunt hierover.</w:t>
+      </w:r>
+    </w:p>
+    <w:p>
+      <w:r>
+        <w:br w:type="page"/>
+      </w:r>
+    </w:p>
+    <w:p>
+      <w:pPr>
+        <w:pStyle w:val="Kop2"/>
+      </w:pPr>
+      <w:bookmarkStart w:id="10" w:name="_Toc58590814"/>
+      <w:r>
+        <w:lastRenderedPageBreak/>
+        <w:t>Advies over vervolgstappen</w:t>
+      </w:r>
+      <w:bookmarkEnd w:id="10"/>
+    </w:p>
+    <w:p>
+      <w:pPr>
+        <w:pStyle w:val="Titel"/>
+      </w:pPr>
+      <w:r>
+        <w:t>DEZE</w:t>
+      </w:r>
+    </w:p>
+    <w:p/>
     <w:p>
       <w:pPr>
         <w:pStyle w:val="Kop3"/>
       </w:pPr>
+      <w:bookmarkStart w:id="11" w:name="_Toc58590815"/>
+      <w:r>
+        <w:t>Stel officieel passwordpolicy op</w:t>
+      </w:r>
+      <w:bookmarkEnd w:id="11"/>
+    </w:p>
+    <w:p>
+      <w:r>
+        <w:t xml:space="preserve">De passwordpolicy is op dit moment nog niet van de standaard van NerdyGadgets. Hier moet een richtlijn over worden opgevraagd, en vervolgens moet die worden geïmplementeerd. </w:t>
+      </w:r>
+    </w:p>
+    <w:p>
+      <w:pPr>
+        <w:pStyle w:val="Kop3"/>
+      </w:pPr>
+      <w:bookmarkStart w:id="12" w:name="_Toc58590816"/>
+      <w:r>
+        <w:t>Aflezen van sessies</w:t>
+      </w:r>
+      <w:bookmarkEnd w:id="12"/>
+    </w:p>
+    <w:p>
+      <w:r>
+        <w:t xml:space="preserve">Op dit moment word er veel gewerkt met sessies. Dit is echter niet de meest veilige manier om data over en weer te sturen. </w:t>
+      </w:r>
+      <w:r>
+        <w:t xml:space="preserve">Om dit veilig te maken zie: </w:t>
+      </w:r>
+      <w:hyperlink r:id="rId9" w:history="1">
+        <w:r>
+          <w:rPr>
+            <w:rStyle w:val="Hyperlink"/>
+          </w:rPr>
+          <w:t>https://cheatsheetseries.owasp.org/cheatsheets/Session_Management_Cheat_Sheet.html</w:t>
+        </w:r>
+      </w:hyperlink>
+    </w:p>
+    <w:p>
+      <w:pPr>
+        <w:pStyle w:val="Kop3"/>
+      </w:pPr>
+      <w:bookmarkStart w:id="13" w:name="_Toc58590817"/>
+      <w:r>
+        <w:t>Database is niet meer beschikbaar</w:t>
+      </w:r>
+      <w:bookmarkEnd w:id="13"/>
+    </w:p>
+    <w:p>
+      <w:r>
+        <w:t xml:space="preserve">Op dit moment worden er geen standaard </w:t>
+      </w:r>
+      <w:proofErr w:type="spellStart"/>
+      <w:r>
+        <w:t>backups</w:t>
+      </w:r>
+      <w:proofErr w:type="spellEnd"/>
+      <w:r>
+        <w:t xml:space="preserve"> gemaakt. Ook zijn er geen meerdere databases beschikbaar voor op het moment dat er 1 uitvalt. Het advies is hoerdoor ook om meerdere </w:t>
+      </w:r>
+      <w:proofErr w:type="spellStart"/>
+      <w:r>
+        <w:t>hosts</w:t>
+      </w:r>
+      <w:proofErr w:type="spellEnd"/>
+      <w:r>
+        <w:t xml:space="preserve"> te hebben, en een regelmatige </w:t>
+      </w:r>
+      <w:proofErr w:type="spellStart"/>
+      <w:r>
+        <w:t>backup</w:t>
+      </w:r>
+      <w:proofErr w:type="spellEnd"/>
+      <w:r>
+        <w:t xml:space="preserve"> van de database uit te voeren.</w:t>
+      </w:r>
+    </w:p>
+    <w:p>
+      <w:pPr>
+        <w:pStyle w:val="Kop3"/>
+      </w:pPr>
+      <w:bookmarkStart w:id="14" w:name="_Toc58590818"/>
+      <w:r>
+        <w:t>DDOS aanval</w:t>
+      </w:r>
+      <w:bookmarkEnd w:id="14"/>
+    </w:p>
+    <w:p>
+      <w:r>
+        <w:t>Een DDOS-attack is een aanval die veel verzoeken naar de server stuurt. Hierdoor raakt de server overbelast, waardoor er server niet meer goed/volledig werkt. Een consequentie hiervan is dat de website niet meer beschikbaar is.</w:t>
+      </w:r>
+    </w:p>
+    <w:p>
+      <w:r>
+        <w:t>Een manier om een DDoS-attack tegen te gaan is om automatisch IP-adressen in een blacklist te zetten die teveel verzoeken binnen een bepaald moment uitvoeren.</w:t>
+      </w:r>
+      <w:r>
+        <w:br/>
+        <w:t>Let Op: Een DDoS-attack is nooit volledig tegen te houden.</w:t>
+      </w:r>
+    </w:p>
+    <w:p>
+      <w:pPr>
+        <w:pStyle w:val="Kop3"/>
+      </w:pPr>
+      <w:bookmarkStart w:id="15" w:name="_Toc58590819"/>
+      <w:r>
+        <w:t xml:space="preserve">Spam voor </w:t>
+      </w:r>
+      <w:proofErr w:type="spellStart"/>
+      <w:r>
+        <w:t>mailhost</w:t>
+      </w:r>
+      <w:bookmarkEnd w:id="15"/>
+      <w:proofErr w:type="spellEnd"/>
+    </w:p>
+    <w:p>
+      <w:r>
+        <w:t xml:space="preserve">Op dit moment worden alle mails direct verstuurd. Dit is niet optimaal. Op het moment dat er teveel (vaak boven de 100) mails in een minuut verstuurd worden, kan je host zeggen dat je een spamserver bent. </w:t>
+      </w:r>
+      <w:r>
+        <w:br/>
+        <w:t>Op het moment dat er veel verkeer komt via de mail, is het verstandig om contact op te nemen met je host. Zij kunnen dan jou niet als spamserver noteren, en al je mails door laten gaan.</w:t>
+      </w:r>
+      <w:r>
+        <w:br/>
+        <w:t xml:space="preserve">Ook kun je verschillende </w:t>
+      </w:r>
+      <w:proofErr w:type="spellStart"/>
+      <w:r>
+        <w:t>hosts</w:t>
+      </w:r>
+      <w:proofErr w:type="spellEnd"/>
+      <w:r>
+        <w:t xml:space="preserve"> nemen, waardoor het verkeer verdeeld wordt over meerdere servers</w:t>
+      </w:r>
+    </w:p>
+    <w:p>
+      <w:pPr>
+        <w:pStyle w:val="Kop3"/>
+      </w:pPr>
       <w:r>
         <w:br w:type="page"/>
       </w:r>
     </w:p>
+    <w:p>
+      <w:pPr>
+        <w:pStyle w:val="Kop1"/>
+      </w:pPr>
+      <w:bookmarkStart w:id="16" w:name="_Toc58590820"/>
+      <w:r>
+        <w:lastRenderedPageBreak/>
+        <w:t>Conclusie</w:t>
+      </w:r>
+      <w:bookmarkEnd w:id="16"/>
+    </w:p>
     <w:p/>
-    <w:p>
-      <w:pPr>
-        <w:pStyle w:val="Kop1"/>
-      </w:pPr>
-    </w:p>
-    <w:p>
-      <w:pPr>
-        <w:pStyle w:val="Kop1"/>
-      </w:pPr>
-    </w:p>
-    <w:p>
-      <w:pPr>
-        <w:pStyle w:val="Kop1"/>
-      </w:pPr>
-      <w:r>
-        <w:t>Conclusie</w:t>
-      </w:r>
-      <w:bookmarkEnd w:id="5"/>
+    <w:p/>
+    <w:p>
+      <w:pPr>
+        <w:pStyle w:val="Titel"/>
+      </w:pPr>
+      <w:r>
+        <w:t>DEZE</w:t>
+      </w:r>
     </w:p>
     <w:sectPr>
-      <w:footerReference w:type="default" r:id="rId7"/>
+      <w:footerReference w:type="default" r:id="rId10"/>
       <w:pgSz w:w="11906" w:h="16838"/>
       <w:pgMar w:top="1417" w:right="1417" w:bottom="1417" w:left="1417" w:header="708" w:footer="708" w:gutter="0"/>
       <w:cols w:space="708"/>
@@ -1665,7 +2438,10 @@
       <w:pStyle w:val="Voettekst"/>
     </w:pPr>
     <w:r>
-      <w:t>3-12-2020</w:t>
+      <w:t>11</w:t>
+    </w:r>
+    <w:r>
+      <w:t>-12-2020</w:t>
     </w:r>
     <w:r>
       <w:br/>
@@ -1680,6 +2456,7 @@
         <w:docPartUnique/>
       </w:docPartObj>
     </w:sdtPr>
+    <w:sdtEndPr/>
     <w:sdtContent>
       <w:p>
         <w:pPr>
@@ -1735,6 +2512,127 @@
     </w:p>
   </w:footnote>
 </w:footnotes>
+</file>
+
+<file path=word/numbering.xml><?xml version="1.0" encoding="utf-8"?>
+<w:numbering xmlns:wpc="http://schemas.microsoft.com/office/word/2010/wordprocessingCanvas" xmlns:cx="http://schemas.microsoft.com/office/drawing/2014/chartex" xmlns:cx1="http://schemas.microsoft.com/office/drawing/2015/9/8/chartex" xmlns:cx2="http://schemas.microsoft.com/office/drawing/2015/10/21/chartex" xmlns:cx3="http://schemas.microsoft.com/office/drawing/2016/5/9/chartex" xmlns:cx4="http://schemas.microsoft.com/office/drawing/2016/5/10/chartex" xmlns:cx5="http://schemas.microsoft.com/office/drawing/2016/5/11/chartex" xmlns:cx6="http://schemas.microsoft.com/office/drawing/2016/5/12/chartex" xmlns:cx7="http://schemas.microsoft.com/office/drawing/2016/5/13/chartex" xmlns:cx8="http://schemas.microsoft.com/office/drawing/2016/5/14/chartex" xmlns:mc="http://schemas.openxmlformats.org/markup-compatibility/2006" xmlns:aink="http://schemas.microsoft.com/office/drawing/2016/ink" xmlns:am3d="http://schemas.microsoft.com/office/drawing/2017/model3d" xmlns:o="urn:schemas-microsoft-com:office:office" xmlns:r="http://schemas.openxmlformats.org/officeDocument/2006/relationships" xmlns:m="http://schemas.openxmlformats.org/officeDocument/2006/math" xmlns:v="urn:schemas-microsoft-com:vml" xmlns:wp14="http://schemas.microsoft.com/office/word/2010/wordprocessingDrawing" xmlns:wp="http://schemas.openxmlformats.org/drawingml/2006/wordprocessingDrawing" xmlns:w10="urn:schemas-microsoft-com:office:word" xmlns:w="http://schemas.openxmlformats.org/wordprocessingml/2006/main" xmlns:w14="http://schemas.microsoft.com/office/word/2010/wordml" xmlns:w15="http://schemas.microsoft.com/office/word/2012/wordml" xmlns:w16cex="http://schemas.microsoft.com/office/word/2018/wordml/cex" xmlns:w16cid="http://schemas.microsoft.com/office/word/2016/wordml/cid" xmlns:w16="http://schemas.microsoft.com/office/word/2018/wordml" xmlns:w16se="http://schemas.microsoft.com/office/word/2015/wordml/symex" xmlns:wpg="http://schemas.microsoft.com/office/word/2010/wordprocessingGroup" xmlns:wpi="http://schemas.microsoft.com/office/word/2010/wordprocessingInk" xmlns:wne="http://schemas.microsoft.com/office/word/2006/wordml" xmlns:wps="http://schemas.microsoft.com/office/word/2010/wordprocessingShape" mc:Ignorable="w14 w15 w16se w16cid w16 w16cex wp14">
+  <w:abstractNum w:abstractNumId="0" w15:restartNumberingAfterBreak="0">
+    <w:nsid w:val="56C749AB"/>
+    <w:multiLevelType w:val="hybridMultilevel"/>
+    <w:tmpl w:val="CCEAD54E"/>
+    <w:lvl w:ilvl="0" w:tplc="04130001">
+      <w:start w:val="1"/>
+      <w:numFmt w:val="bullet"/>
+      <w:lvlText w:val=""/>
+      <w:lvlJc w:val="left"/>
+      <w:pPr>
+        <w:ind w:left="720" w:hanging="360"/>
+      </w:pPr>
+      <w:rPr>
+        <w:rFonts w:ascii="Symbol" w:hAnsi="Symbol" w:hint="default"/>
+      </w:rPr>
+    </w:lvl>
+    <w:lvl w:ilvl="1" w:tplc="04130003" w:tentative="1">
+      <w:start w:val="1"/>
+      <w:numFmt w:val="bullet"/>
+      <w:lvlText w:val="o"/>
+      <w:lvlJc w:val="left"/>
+      <w:pPr>
+        <w:ind w:left="1440" w:hanging="360"/>
+      </w:pPr>
+      <w:rPr>
+        <w:rFonts w:ascii="Courier New" w:hAnsi="Courier New" w:cs="Courier New" w:hint="default"/>
+      </w:rPr>
+    </w:lvl>
+    <w:lvl w:ilvl="2" w:tplc="04130005" w:tentative="1">
+      <w:start w:val="1"/>
+      <w:numFmt w:val="bullet"/>
+      <w:lvlText w:val=""/>
+      <w:lvlJc w:val="left"/>
+      <w:pPr>
+        <w:ind w:left="2160" w:hanging="360"/>
+      </w:pPr>
+      <w:rPr>
+        <w:rFonts w:ascii="Wingdings" w:hAnsi="Wingdings" w:hint="default"/>
+      </w:rPr>
+    </w:lvl>
+    <w:lvl w:ilvl="3" w:tplc="04130001" w:tentative="1">
+      <w:start w:val="1"/>
+      <w:numFmt w:val="bullet"/>
+      <w:lvlText w:val=""/>
+      <w:lvlJc w:val="left"/>
+      <w:pPr>
+        <w:ind w:left="2880" w:hanging="360"/>
+      </w:pPr>
+      <w:rPr>
+        <w:rFonts w:ascii="Symbol" w:hAnsi="Symbol" w:hint="default"/>
+      </w:rPr>
+    </w:lvl>
+    <w:lvl w:ilvl="4" w:tplc="04130003" w:tentative="1">
+      <w:start w:val="1"/>
+      <w:numFmt w:val="bullet"/>
+      <w:lvlText w:val="o"/>
+      <w:lvlJc w:val="left"/>
+      <w:pPr>
+        <w:ind w:left="3600" w:hanging="360"/>
+      </w:pPr>
+      <w:rPr>
+        <w:rFonts w:ascii="Courier New" w:hAnsi="Courier New" w:cs="Courier New" w:hint="default"/>
+      </w:rPr>
+    </w:lvl>
+    <w:lvl w:ilvl="5" w:tplc="04130005" w:tentative="1">
+      <w:start w:val="1"/>
+      <w:numFmt w:val="bullet"/>
+      <w:lvlText w:val=""/>
+      <w:lvlJc w:val="left"/>
+      <w:pPr>
+        <w:ind w:left="4320" w:hanging="360"/>
+      </w:pPr>
+      <w:rPr>
+        <w:rFonts w:ascii="Wingdings" w:hAnsi="Wingdings" w:hint="default"/>
+      </w:rPr>
+    </w:lvl>
+    <w:lvl w:ilvl="6" w:tplc="04130001" w:tentative="1">
+      <w:start w:val="1"/>
+      <w:numFmt w:val="bullet"/>
+      <w:lvlText w:val=""/>
+      <w:lvlJc w:val="left"/>
+      <w:pPr>
+        <w:ind w:left="5040" w:hanging="360"/>
+      </w:pPr>
+      <w:rPr>
+        <w:rFonts w:ascii="Symbol" w:hAnsi="Symbol" w:hint="default"/>
+      </w:rPr>
+    </w:lvl>
+    <w:lvl w:ilvl="7" w:tplc="04130003" w:tentative="1">
+      <w:start w:val="1"/>
+      <w:numFmt w:val="bullet"/>
+      <w:lvlText w:val="o"/>
+      <w:lvlJc w:val="left"/>
+      <w:pPr>
+        <w:ind w:left="5760" w:hanging="360"/>
+      </w:pPr>
+      <w:rPr>
+        <w:rFonts w:ascii="Courier New" w:hAnsi="Courier New" w:cs="Courier New" w:hint="default"/>
+      </w:rPr>
+    </w:lvl>
+    <w:lvl w:ilvl="8" w:tplc="04130005" w:tentative="1">
+      <w:start w:val="1"/>
+      <w:numFmt w:val="bullet"/>
+      <w:lvlText w:val=""/>
+      <w:lvlJc w:val="left"/>
+      <w:pPr>
+        <w:ind w:left="6480" w:hanging="360"/>
+      </w:pPr>
+      <w:rPr>
+        <w:rFonts w:ascii="Wingdings" w:hAnsi="Wingdings" w:hint="default"/>
+      </w:rPr>
+    </w:lvl>
+  </w:abstractNum>
+  <w:num w:numId="1">
+    <w:abstractNumId w:val="0"/>
+  </w:num>
+</w:numbering>
 </file>
 
 <file path=word/styles.xml><?xml version="1.0" encoding="utf-8"?>
@@ -2452,6 +3350,42 @@
       <w:szCs w:val="24"/>
     </w:rPr>
   </w:style>
+  <w:style w:type="character" w:styleId="Onopgelostemelding">
+    <w:name w:val="Unresolved Mention"/>
+    <w:basedOn w:val="Standaardalinea-lettertype"/>
+    <w:uiPriority w:val="99"/>
+    <w:semiHidden/>
+    <w:unhideWhenUsed/>
+    <w:rsid w:val="0093534E"/>
+    <w:rPr>
+      <w:color w:val="605E5C"/>
+      <w:shd w:val="clear" w:color="auto" w:fill="E1DFDD"/>
+    </w:rPr>
+  </w:style>
+  <w:style w:type="paragraph" w:styleId="Lijstalinea">
+    <w:name w:val="List Paragraph"/>
+    <w:basedOn w:val="Standaard"/>
+    <w:uiPriority w:val="34"/>
+    <w:qFormat/>
+    <w:rsid w:val="005F4431"/>
+    <w:pPr>
+      <w:ind w:left="720"/>
+      <w:contextualSpacing/>
+    </w:pPr>
+  </w:style>
+  <w:style w:type="paragraph" w:styleId="Inhopg3">
+    <w:name w:val="toc 3"/>
+    <w:basedOn w:val="Standaard"/>
+    <w:next w:val="Standaard"/>
+    <w:autoRedefine/>
+    <w:uiPriority w:val="39"/>
+    <w:unhideWhenUsed/>
+    <w:rsid w:val="00954084"/>
+    <w:pPr>
+      <w:spacing w:after="100"/>
+      <w:ind w:left="440"/>
+    </w:pPr>
+  </w:style>
 </w:styles>
 </file>
 

</xml_diff>

<commit_message>
Security and Pakketselectie update
</commit_message>
<xml_diff>
--- a/Documenten/NerdyGadgets Security.docx
+++ b/Documenten/NerdyGadgets Security.docx
@@ -16,14 +16,23 @@
     </w:p>
     <w:p>
       <w:pPr>
-        <w:pStyle w:val="Kop1"/>
         <w:jc w:val="center"/>
-      </w:pPr>
-      <w:bookmarkStart w:id="0" w:name="_Toc58852803"/>
-      <w:r>
+        <w:rPr>
+          <w:b/>
+          <w:bCs/>
+          <w:color w:val="C49A00" w:themeColor="accent1" w:themeShade="BF"/>
+        </w:rPr>
+      </w:pPr>
+      <w:r>
+        <w:rPr>
+          <w:b/>
+          <w:bCs/>
+          <w:color w:val="C49A00" w:themeColor="accent1" w:themeShade="BF"/>
+          <w:sz w:val="32"/>
+          <w:szCs w:val="32"/>
+        </w:rPr>
         <w:t>ICTM1n4</w:t>
       </w:r>
-      <w:bookmarkEnd w:id="0"/>
     </w:p>
     <w:p>
       <w:r>
@@ -80,13 +89,13 @@
           <w:r>
             <w:fldChar w:fldCharType="separate"/>
           </w:r>
-          <w:hyperlink w:anchor="_Toc58852803" w:history="1">
+          <w:hyperlink w:anchor="_Toc59441868" w:history="1">
             <w:r>
               <w:rPr>
                 <w:rStyle w:val="Hyperlink"/>
                 <w:noProof/>
               </w:rPr>
-              <w:t>ICTM1n4</w:t>
+              <w:t>Inleiding</w:t>
             </w:r>
             <w:r>
               <w:rPr>
@@ -107,7 +116,7 @@
                 <w:noProof/>
                 <w:webHidden/>
               </w:rPr>
-              <w:instrText xml:space="preserve"> PAGEREF _Toc58852803 \h </w:instrText>
+              <w:instrText xml:space="preserve"> PAGEREF _Toc59441868 \h </w:instrText>
             </w:r>
             <w:r>
               <w:rPr>
@@ -127,7 +136,7 @@
                 <w:noProof/>
                 <w:webHidden/>
               </w:rPr>
-              <w:t>1</w:t>
+              <w:t>2</w:t>
             </w:r>
             <w:r>
               <w:rPr>
@@ -149,13 +158,13 @@
               <w:lang w:eastAsia="nl-NL"/>
             </w:rPr>
           </w:pPr>
-          <w:hyperlink w:anchor="_Toc58852804" w:history="1">
+          <w:hyperlink w:anchor="_Toc59441869" w:history="1">
             <w:r>
               <w:rPr>
                 <w:rStyle w:val="Hyperlink"/>
                 <w:noProof/>
               </w:rPr>
-              <w:t>Inleiding</w:t>
+              <w:t>Risicoanalyse</w:t>
             </w:r>
             <w:r>
               <w:rPr>
@@ -176,7 +185,7 @@
                 <w:noProof/>
                 <w:webHidden/>
               </w:rPr>
-              <w:instrText xml:space="preserve"> PAGEREF _Toc58852804 \h </w:instrText>
+              <w:instrText xml:space="preserve"> PAGEREF _Toc59441869 \h </w:instrText>
             </w:r>
             <w:r>
               <w:rPr>
@@ -196,7 +205,214 @@
                 <w:noProof/>
                 <w:webHidden/>
               </w:rPr>
-              <w:t>2</w:t>
+              <w:t>3</w:t>
+            </w:r>
+            <w:r>
+              <w:rPr>
+                <w:noProof/>
+                <w:webHidden/>
+              </w:rPr>
+              <w:fldChar w:fldCharType="end"/>
+            </w:r>
+          </w:hyperlink>
+        </w:p>
+        <w:p>
+          <w:pPr>
+            <w:pStyle w:val="Inhopg2"/>
+            <w:tabs>
+              <w:tab w:val="right" w:leader="dot" w:pos="9062"/>
+            </w:tabs>
+            <w:rPr>
+              <w:noProof/>
+              <w:lang w:eastAsia="nl-NL"/>
+            </w:rPr>
+          </w:pPr>
+          <w:hyperlink w:anchor="_Toc59441870" w:history="1">
+            <w:r>
+              <w:rPr>
+                <w:rStyle w:val="Hyperlink"/>
+                <w:noProof/>
+              </w:rPr>
+              <w:t>Beschikbaarheid</w:t>
+            </w:r>
+            <w:r>
+              <w:rPr>
+                <w:noProof/>
+                <w:webHidden/>
+              </w:rPr>
+              <w:tab/>
+            </w:r>
+            <w:r>
+              <w:rPr>
+                <w:noProof/>
+                <w:webHidden/>
+              </w:rPr>
+              <w:fldChar w:fldCharType="begin"/>
+            </w:r>
+            <w:r>
+              <w:rPr>
+                <w:noProof/>
+                <w:webHidden/>
+              </w:rPr>
+              <w:instrText xml:space="preserve"> PAGEREF _Toc59441870 \h </w:instrText>
+            </w:r>
+            <w:r>
+              <w:rPr>
+                <w:noProof/>
+                <w:webHidden/>
+              </w:rPr>
+            </w:r>
+            <w:r>
+              <w:rPr>
+                <w:noProof/>
+                <w:webHidden/>
+              </w:rPr>
+              <w:fldChar w:fldCharType="separate"/>
+            </w:r>
+            <w:r>
+              <w:rPr>
+                <w:noProof/>
+                <w:webHidden/>
+              </w:rPr>
+              <w:t>3</w:t>
+            </w:r>
+            <w:r>
+              <w:rPr>
+                <w:noProof/>
+                <w:webHidden/>
+              </w:rPr>
+              <w:fldChar w:fldCharType="end"/>
+            </w:r>
+          </w:hyperlink>
+        </w:p>
+        <w:p>
+          <w:pPr>
+            <w:pStyle w:val="Inhopg2"/>
+            <w:tabs>
+              <w:tab w:val="right" w:leader="dot" w:pos="9062"/>
+            </w:tabs>
+            <w:rPr>
+              <w:noProof/>
+              <w:lang w:eastAsia="nl-NL"/>
+            </w:rPr>
+          </w:pPr>
+          <w:hyperlink w:anchor="_Toc59441871" w:history="1">
+            <w:r>
+              <w:rPr>
+                <w:rStyle w:val="Hyperlink"/>
+                <w:noProof/>
+              </w:rPr>
+              <w:t>Integriteit</w:t>
+            </w:r>
+            <w:r>
+              <w:rPr>
+                <w:noProof/>
+                <w:webHidden/>
+              </w:rPr>
+              <w:tab/>
+            </w:r>
+            <w:r>
+              <w:rPr>
+                <w:noProof/>
+                <w:webHidden/>
+              </w:rPr>
+              <w:fldChar w:fldCharType="begin"/>
+            </w:r>
+            <w:r>
+              <w:rPr>
+                <w:noProof/>
+                <w:webHidden/>
+              </w:rPr>
+              <w:instrText xml:space="preserve"> PAGEREF _Toc59441871 \h </w:instrText>
+            </w:r>
+            <w:r>
+              <w:rPr>
+                <w:noProof/>
+                <w:webHidden/>
+              </w:rPr>
+            </w:r>
+            <w:r>
+              <w:rPr>
+                <w:noProof/>
+                <w:webHidden/>
+              </w:rPr>
+              <w:fldChar w:fldCharType="separate"/>
+            </w:r>
+            <w:r>
+              <w:rPr>
+                <w:noProof/>
+                <w:webHidden/>
+              </w:rPr>
+              <w:t>3</w:t>
+            </w:r>
+            <w:r>
+              <w:rPr>
+                <w:noProof/>
+                <w:webHidden/>
+              </w:rPr>
+              <w:fldChar w:fldCharType="end"/>
+            </w:r>
+          </w:hyperlink>
+        </w:p>
+        <w:p>
+          <w:pPr>
+            <w:pStyle w:val="Inhopg2"/>
+            <w:tabs>
+              <w:tab w:val="right" w:leader="dot" w:pos="9062"/>
+            </w:tabs>
+            <w:rPr>
+              <w:noProof/>
+              <w:lang w:eastAsia="nl-NL"/>
+            </w:rPr>
+          </w:pPr>
+          <w:hyperlink w:anchor="_Toc59441872" w:history="1">
+            <w:r>
+              <w:rPr>
+                <w:rStyle w:val="Hyperlink"/>
+                <w:noProof/>
+              </w:rPr>
+              <w:t>Vertrouwelijkheid</w:t>
+            </w:r>
+            <w:r>
+              <w:rPr>
+                <w:noProof/>
+                <w:webHidden/>
+              </w:rPr>
+              <w:tab/>
+            </w:r>
+            <w:r>
+              <w:rPr>
+                <w:noProof/>
+                <w:webHidden/>
+              </w:rPr>
+              <w:fldChar w:fldCharType="begin"/>
+            </w:r>
+            <w:r>
+              <w:rPr>
+                <w:noProof/>
+                <w:webHidden/>
+              </w:rPr>
+              <w:instrText xml:space="preserve"> PAGEREF _Toc59441872 \h </w:instrText>
+            </w:r>
+            <w:r>
+              <w:rPr>
+                <w:noProof/>
+                <w:webHidden/>
+              </w:rPr>
+            </w:r>
+            <w:r>
+              <w:rPr>
+                <w:noProof/>
+                <w:webHidden/>
+              </w:rPr>
+              <w:fldChar w:fldCharType="separate"/>
+            </w:r>
+            <w:r>
+              <w:rPr>
+                <w:noProof/>
+                <w:webHidden/>
+              </w:rPr>
+              <w:t>4</w:t>
             </w:r>
             <w:r>
               <w:rPr>
@@ -218,13 +434,13 @@
               <w:lang w:eastAsia="nl-NL"/>
             </w:rPr>
           </w:pPr>
-          <w:hyperlink w:anchor="_Toc58852805" w:history="1">
+          <w:hyperlink w:anchor="_Toc59441873" w:history="1">
             <w:r>
               <w:rPr>
                 <w:rStyle w:val="Hyperlink"/>
                 <w:noProof/>
               </w:rPr>
-              <w:t>Risicoanalyse</w:t>
+              <w:t>Ingebouwd veiligheidsniveau</w:t>
             </w:r>
             <w:r>
               <w:rPr>
@@ -245,7 +461,7 @@
                 <w:noProof/>
                 <w:webHidden/>
               </w:rPr>
-              <w:instrText xml:space="preserve"> PAGEREF _Toc58852805 \h </w:instrText>
+              <w:instrText xml:space="preserve"> PAGEREF _Toc59441873 \h </w:instrText>
             </w:r>
             <w:r>
               <w:rPr>
@@ -265,7 +481,7 @@
                 <w:noProof/>
                 <w:webHidden/>
               </w:rPr>
-              <w:t>3</w:t>
+              <w:t>4</w:t>
             </w:r>
             <w:r>
               <w:rPr>
@@ -287,13 +503,13 @@
               <w:lang w:eastAsia="nl-NL"/>
             </w:rPr>
           </w:pPr>
-          <w:hyperlink w:anchor="_Toc58852806" w:history="1">
+          <w:hyperlink w:anchor="_Toc59441874" w:history="1">
             <w:r>
               <w:rPr>
                 <w:rStyle w:val="Hyperlink"/>
                 <w:noProof/>
               </w:rPr>
-              <w:t>Beschikbaarheid</w:t>
+              <w:t>SQL injectie</w:t>
             </w:r>
             <w:r>
               <w:rPr>
@@ -314,7 +530,7 @@
                 <w:noProof/>
                 <w:webHidden/>
               </w:rPr>
-              <w:instrText xml:space="preserve"> PAGEREF _Toc58852806 \h </w:instrText>
+              <w:instrText xml:space="preserve"> PAGEREF _Toc59441874 \h </w:instrText>
             </w:r>
             <w:r>
               <w:rPr>
@@ -334,7 +550,7 @@
                 <w:noProof/>
                 <w:webHidden/>
               </w:rPr>
-              <w:t>3</w:t>
+              <w:t>4</w:t>
             </w:r>
             <w:r>
               <w:rPr>
@@ -356,13 +572,13 @@
               <w:lang w:eastAsia="nl-NL"/>
             </w:rPr>
           </w:pPr>
-          <w:hyperlink w:anchor="_Toc58852807" w:history="1">
+          <w:hyperlink w:anchor="_Toc59441875" w:history="1">
             <w:r>
               <w:rPr>
                 <w:rStyle w:val="Hyperlink"/>
                 <w:noProof/>
               </w:rPr>
-              <w:t>Integriteit</w:t>
+              <w:t>Gevoelige data aflezen</w:t>
             </w:r>
             <w:r>
               <w:rPr>
@@ -383,7 +599,7 @@
                 <w:noProof/>
                 <w:webHidden/>
               </w:rPr>
-              <w:instrText xml:space="preserve"> PAGEREF _Toc58852807 \h </w:instrText>
+              <w:instrText xml:space="preserve"> PAGEREF _Toc59441875 \h </w:instrText>
             </w:r>
             <w:r>
               <w:rPr>
@@ -403,7 +619,7 @@
                 <w:noProof/>
                 <w:webHidden/>
               </w:rPr>
-              <w:t>3</w:t>
+              <w:t>5</w:t>
             </w:r>
             <w:r>
               <w:rPr>
@@ -425,13 +641,13 @@
               <w:lang w:eastAsia="nl-NL"/>
             </w:rPr>
           </w:pPr>
-          <w:hyperlink w:anchor="_Toc58852808" w:history="1">
+          <w:hyperlink w:anchor="_Toc59441876" w:history="1">
             <w:r>
               <w:rPr>
                 <w:rStyle w:val="Hyperlink"/>
                 <w:noProof/>
               </w:rPr>
-              <w:t>Vertrouwelijkheid</w:t>
+              <w:t>Rechten op de database</w:t>
             </w:r>
             <w:r>
               <w:rPr>
@@ -452,7 +668,7 @@
                 <w:noProof/>
                 <w:webHidden/>
               </w:rPr>
-              <w:instrText xml:space="preserve"> PAGEREF _Toc58852808 \h </w:instrText>
+              <w:instrText xml:space="preserve"> PAGEREF _Toc59441876 \h </w:instrText>
             </w:r>
             <w:r>
               <w:rPr>
@@ -472,7 +688,76 @@
                 <w:noProof/>
                 <w:webHidden/>
               </w:rPr>
-              <w:t>4</w:t>
+              <w:t>6</w:t>
+            </w:r>
+            <w:r>
+              <w:rPr>
+                <w:noProof/>
+                <w:webHidden/>
+              </w:rPr>
+              <w:fldChar w:fldCharType="end"/>
+            </w:r>
+          </w:hyperlink>
+        </w:p>
+        <w:p>
+          <w:pPr>
+            <w:pStyle w:val="Inhopg2"/>
+            <w:tabs>
+              <w:tab w:val="right" w:leader="dot" w:pos="9062"/>
+            </w:tabs>
+            <w:rPr>
+              <w:noProof/>
+              <w:lang w:eastAsia="nl-NL"/>
+            </w:rPr>
+          </w:pPr>
+          <w:hyperlink w:anchor="_Toc59441877" w:history="1">
+            <w:r>
+              <w:rPr>
+                <w:rStyle w:val="Hyperlink"/>
+                <w:noProof/>
+              </w:rPr>
+              <w:t>Passwordpolicy</w:t>
+            </w:r>
+            <w:r>
+              <w:rPr>
+                <w:noProof/>
+                <w:webHidden/>
+              </w:rPr>
+              <w:tab/>
+            </w:r>
+            <w:r>
+              <w:rPr>
+                <w:noProof/>
+                <w:webHidden/>
+              </w:rPr>
+              <w:fldChar w:fldCharType="begin"/>
+            </w:r>
+            <w:r>
+              <w:rPr>
+                <w:noProof/>
+                <w:webHidden/>
+              </w:rPr>
+              <w:instrText xml:space="preserve"> PAGEREF _Toc59441877 \h </w:instrText>
+            </w:r>
+            <w:r>
+              <w:rPr>
+                <w:noProof/>
+                <w:webHidden/>
+              </w:rPr>
+            </w:r>
+            <w:r>
+              <w:rPr>
+                <w:noProof/>
+                <w:webHidden/>
+              </w:rPr>
+              <w:fldChar w:fldCharType="separate"/>
+            </w:r>
+            <w:r>
+              <w:rPr>
+                <w:noProof/>
+                <w:webHidden/>
+              </w:rPr>
+              <w:t>6</w:t>
             </w:r>
             <w:r>
               <w:rPr>
@@ -494,13 +779,13 @@
               <w:lang w:eastAsia="nl-NL"/>
             </w:rPr>
           </w:pPr>
-          <w:hyperlink w:anchor="_Toc58852809" w:history="1">
+          <w:hyperlink w:anchor="_Toc59441878" w:history="1">
             <w:r>
               <w:rPr>
                 <w:rStyle w:val="Hyperlink"/>
                 <w:noProof/>
               </w:rPr>
-              <w:t>Ingebouwd veiligheidsniveau</w:t>
+              <w:t>Advies over vervolgstappen</w:t>
             </w:r>
             <w:r>
               <w:rPr>
@@ -521,7 +806,7 @@
                 <w:noProof/>
                 <w:webHidden/>
               </w:rPr>
-              <w:instrText xml:space="preserve"> PAGEREF _Toc58852809 \h </w:instrText>
+              <w:instrText xml:space="preserve"> PAGEREF _Toc59441878 \h </w:instrText>
             </w:r>
             <w:r>
               <w:rPr>
@@ -541,7 +826,7 @@
                 <w:noProof/>
                 <w:webHidden/>
               </w:rPr>
-              <w:t>4</w:t>
+              <w:t>7</w:t>
             </w:r>
             <w:r>
               <w:rPr>
@@ -563,13 +848,13 @@
               <w:lang w:eastAsia="nl-NL"/>
             </w:rPr>
           </w:pPr>
-          <w:hyperlink w:anchor="_Toc58852810" w:history="1">
+          <w:hyperlink w:anchor="_Toc59441879" w:history="1">
             <w:r>
               <w:rPr>
                 <w:rStyle w:val="Hyperlink"/>
                 <w:noProof/>
               </w:rPr>
-              <w:t>SQL injectie</w:t>
+              <w:t>Aflezen/wijzigen van sessies (Sessionhijacking)</w:t>
             </w:r>
             <w:r>
               <w:rPr>
@@ -590,7 +875,7 @@
                 <w:noProof/>
                 <w:webHidden/>
               </w:rPr>
-              <w:instrText xml:space="preserve"> PAGEREF _Toc58852810 \h </w:instrText>
+              <w:instrText xml:space="preserve"> PAGEREF _Toc59441879 \h </w:instrText>
             </w:r>
             <w:r>
               <w:rPr>
@@ -610,7 +895,7 @@
                 <w:noProof/>
                 <w:webHidden/>
               </w:rPr>
-              <w:t>4</w:t>
+              <w:t>7</w:t>
             </w:r>
             <w:r>
               <w:rPr>
@@ -632,13 +917,13 @@
               <w:lang w:eastAsia="nl-NL"/>
             </w:rPr>
           </w:pPr>
-          <w:hyperlink w:anchor="_Toc58852811" w:history="1">
+          <w:hyperlink w:anchor="_Toc59441880" w:history="1">
             <w:r>
               <w:rPr>
                 <w:rStyle w:val="Hyperlink"/>
                 <w:noProof/>
               </w:rPr>
-              <w:t>Gevoelige data aflezen</w:t>
+              <w:t>Database is niet meer beschikbaar</w:t>
             </w:r>
             <w:r>
               <w:rPr>
@@ -659,7 +944,7 @@
                 <w:noProof/>
                 <w:webHidden/>
               </w:rPr>
-              <w:instrText xml:space="preserve"> PAGEREF _Toc58852811 \h </w:instrText>
+              <w:instrText xml:space="preserve"> PAGEREF _Toc59441880 \h </w:instrText>
             </w:r>
             <w:r>
               <w:rPr>
@@ -679,7 +964,7 @@
                 <w:noProof/>
                 <w:webHidden/>
               </w:rPr>
-              <w:t>5</w:t>
+              <w:t>8</w:t>
             </w:r>
             <w:r>
               <w:rPr>
@@ -701,13 +986,13 @@
               <w:lang w:eastAsia="nl-NL"/>
             </w:rPr>
           </w:pPr>
-          <w:hyperlink w:anchor="_Toc58852812" w:history="1">
+          <w:hyperlink w:anchor="_Toc59441881" w:history="1">
             <w:r>
               <w:rPr>
                 <w:rStyle w:val="Hyperlink"/>
                 <w:noProof/>
               </w:rPr>
-              <w:t>Rechten op de database</w:t>
+              <w:t>DDOS aanval</w:t>
             </w:r>
             <w:r>
               <w:rPr>
@@ -728,7 +1013,7 @@
                 <w:noProof/>
                 <w:webHidden/>
               </w:rPr>
-              <w:instrText xml:space="preserve"> PAGEREF _Toc58852812 \h </w:instrText>
+              <w:instrText xml:space="preserve"> PAGEREF _Toc59441881 \h </w:instrText>
             </w:r>
             <w:r>
               <w:rPr>
@@ -748,7 +1033,7 @@
                 <w:noProof/>
                 <w:webHidden/>
               </w:rPr>
-              <w:t>6</w:t>
+              <w:t>9</w:t>
             </w:r>
             <w:r>
               <w:rPr>
@@ -770,13 +1055,13 @@
               <w:lang w:eastAsia="nl-NL"/>
             </w:rPr>
           </w:pPr>
-          <w:hyperlink w:anchor="_Toc58852813" w:history="1">
+          <w:hyperlink w:anchor="_Toc59441882" w:history="1">
             <w:r>
               <w:rPr>
                 <w:rStyle w:val="Hyperlink"/>
                 <w:noProof/>
               </w:rPr>
-              <w:t>Passwordpolicy</w:t>
+              <w:t>Spam voor mailhost</w:t>
             </w:r>
             <w:r>
               <w:rPr>
@@ -797,7 +1082,7 @@
                 <w:noProof/>
                 <w:webHidden/>
               </w:rPr>
-              <w:instrText xml:space="preserve"> PAGEREF _Toc58852813 \h </w:instrText>
+              <w:instrText xml:space="preserve"> PAGEREF _Toc59441882 \h </w:instrText>
             </w:r>
             <w:r>
               <w:rPr>
@@ -817,7 +1102,7 @@
                 <w:noProof/>
                 <w:webHidden/>
               </w:rPr>
-              <w:t>6</w:t>
+              <w:t>9</w:t>
             </w:r>
             <w:r>
               <w:rPr>
@@ -839,13 +1124,13 @@
               <w:lang w:eastAsia="nl-NL"/>
             </w:rPr>
           </w:pPr>
-          <w:hyperlink w:anchor="_Toc58852814" w:history="1">
+          <w:hyperlink w:anchor="_Toc59441883" w:history="1">
             <w:r>
               <w:rPr>
                 <w:rStyle w:val="Hyperlink"/>
                 <w:noProof/>
               </w:rPr>
-              <w:t>Advies over vervolgstappen</w:t>
+              <w:t>Conclusie</w:t>
             </w:r>
             <w:r>
               <w:rPr>
@@ -866,352 +1151,7 @@
                 <w:noProof/>
                 <w:webHidden/>
               </w:rPr>
-              <w:instrText xml:space="preserve"> PAGEREF _Toc58852814 \h </w:instrText>
-            </w:r>
-            <w:r>
-              <w:rPr>
-                <w:noProof/>
-                <w:webHidden/>
-              </w:rPr>
-            </w:r>
-            <w:r>
-              <w:rPr>
-                <w:noProof/>
-                <w:webHidden/>
-              </w:rPr>
-              <w:fldChar w:fldCharType="separate"/>
-            </w:r>
-            <w:r>
-              <w:rPr>
-                <w:noProof/>
-                <w:webHidden/>
-              </w:rPr>
-              <w:t>7</w:t>
-            </w:r>
-            <w:r>
-              <w:rPr>
-                <w:noProof/>
-                <w:webHidden/>
-              </w:rPr>
-              <w:fldChar w:fldCharType="end"/>
-            </w:r>
-          </w:hyperlink>
-        </w:p>
-        <w:p>
-          <w:pPr>
-            <w:pStyle w:val="Inhopg2"/>
-            <w:tabs>
-              <w:tab w:val="right" w:leader="dot" w:pos="9062"/>
-            </w:tabs>
-            <w:rPr>
-              <w:noProof/>
-              <w:lang w:eastAsia="nl-NL"/>
-            </w:rPr>
-          </w:pPr>
-          <w:hyperlink w:anchor="_Toc58852815" w:history="1">
-            <w:r>
-              <w:rPr>
-                <w:rStyle w:val="Hyperlink"/>
-                <w:noProof/>
-              </w:rPr>
-              <w:t>Aflezen/wijzigen van sessies (Sessionhijacking)</w:t>
-            </w:r>
-            <w:r>
-              <w:rPr>
-                <w:noProof/>
-                <w:webHidden/>
-              </w:rPr>
-              <w:tab/>
-            </w:r>
-            <w:r>
-              <w:rPr>
-                <w:noProof/>
-                <w:webHidden/>
-              </w:rPr>
-              <w:fldChar w:fldCharType="begin"/>
-            </w:r>
-            <w:r>
-              <w:rPr>
-                <w:noProof/>
-                <w:webHidden/>
-              </w:rPr>
-              <w:instrText xml:space="preserve"> PAGEREF _Toc58852815 \h </w:instrText>
-            </w:r>
-            <w:r>
-              <w:rPr>
-                <w:noProof/>
-                <w:webHidden/>
-              </w:rPr>
-            </w:r>
-            <w:r>
-              <w:rPr>
-                <w:noProof/>
-                <w:webHidden/>
-              </w:rPr>
-              <w:fldChar w:fldCharType="separate"/>
-            </w:r>
-            <w:r>
-              <w:rPr>
-                <w:noProof/>
-                <w:webHidden/>
-              </w:rPr>
-              <w:t>7</w:t>
-            </w:r>
-            <w:r>
-              <w:rPr>
-                <w:noProof/>
-                <w:webHidden/>
-              </w:rPr>
-              <w:fldChar w:fldCharType="end"/>
-            </w:r>
-          </w:hyperlink>
-        </w:p>
-        <w:p>
-          <w:pPr>
-            <w:pStyle w:val="Inhopg2"/>
-            <w:tabs>
-              <w:tab w:val="right" w:leader="dot" w:pos="9062"/>
-            </w:tabs>
-            <w:rPr>
-              <w:noProof/>
-              <w:lang w:eastAsia="nl-NL"/>
-            </w:rPr>
-          </w:pPr>
-          <w:hyperlink w:anchor="_Toc58852816" w:history="1">
-            <w:r>
-              <w:rPr>
-                <w:rStyle w:val="Hyperlink"/>
-                <w:noProof/>
-              </w:rPr>
-              <w:t>Database is niet meer beschikbaar</w:t>
-            </w:r>
-            <w:r>
-              <w:rPr>
-                <w:noProof/>
-                <w:webHidden/>
-              </w:rPr>
-              <w:tab/>
-            </w:r>
-            <w:r>
-              <w:rPr>
-                <w:noProof/>
-                <w:webHidden/>
-              </w:rPr>
-              <w:fldChar w:fldCharType="begin"/>
-            </w:r>
-            <w:r>
-              <w:rPr>
-                <w:noProof/>
-                <w:webHidden/>
-              </w:rPr>
-              <w:instrText xml:space="preserve"> PAGEREF _Toc58852816 \h </w:instrText>
-            </w:r>
-            <w:r>
-              <w:rPr>
-                <w:noProof/>
-                <w:webHidden/>
-              </w:rPr>
-            </w:r>
-            <w:r>
-              <w:rPr>
-                <w:noProof/>
-                <w:webHidden/>
-              </w:rPr>
-              <w:fldChar w:fldCharType="separate"/>
-            </w:r>
-            <w:r>
-              <w:rPr>
-                <w:noProof/>
-                <w:webHidden/>
-              </w:rPr>
-              <w:t>8</w:t>
-            </w:r>
-            <w:r>
-              <w:rPr>
-                <w:noProof/>
-                <w:webHidden/>
-              </w:rPr>
-              <w:fldChar w:fldCharType="end"/>
-            </w:r>
-          </w:hyperlink>
-        </w:p>
-        <w:p>
-          <w:pPr>
-            <w:pStyle w:val="Inhopg2"/>
-            <w:tabs>
-              <w:tab w:val="right" w:leader="dot" w:pos="9062"/>
-            </w:tabs>
-            <w:rPr>
-              <w:noProof/>
-              <w:lang w:eastAsia="nl-NL"/>
-            </w:rPr>
-          </w:pPr>
-          <w:hyperlink w:anchor="_Toc58852817" w:history="1">
-            <w:r>
-              <w:rPr>
-                <w:rStyle w:val="Hyperlink"/>
-                <w:noProof/>
-              </w:rPr>
-              <w:t>DDOS aanval</w:t>
-            </w:r>
-            <w:r>
-              <w:rPr>
-                <w:noProof/>
-                <w:webHidden/>
-              </w:rPr>
-              <w:tab/>
-            </w:r>
-            <w:r>
-              <w:rPr>
-                <w:noProof/>
-                <w:webHidden/>
-              </w:rPr>
-              <w:fldChar w:fldCharType="begin"/>
-            </w:r>
-            <w:r>
-              <w:rPr>
-                <w:noProof/>
-                <w:webHidden/>
-              </w:rPr>
-              <w:instrText xml:space="preserve"> PAGEREF _Toc58852817 \h </w:instrText>
-            </w:r>
-            <w:r>
-              <w:rPr>
-                <w:noProof/>
-                <w:webHidden/>
-              </w:rPr>
-            </w:r>
-            <w:r>
-              <w:rPr>
-                <w:noProof/>
-                <w:webHidden/>
-              </w:rPr>
-              <w:fldChar w:fldCharType="separate"/>
-            </w:r>
-            <w:r>
-              <w:rPr>
-                <w:noProof/>
-                <w:webHidden/>
-              </w:rPr>
-              <w:t>9</w:t>
-            </w:r>
-            <w:r>
-              <w:rPr>
-                <w:noProof/>
-                <w:webHidden/>
-              </w:rPr>
-              <w:fldChar w:fldCharType="end"/>
-            </w:r>
-          </w:hyperlink>
-        </w:p>
-        <w:p>
-          <w:pPr>
-            <w:pStyle w:val="Inhopg2"/>
-            <w:tabs>
-              <w:tab w:val="right" w:leader="dot" w:pos="9062"/>
-            </w:tabs>
-            <w:rPr>
-              <w:noProof/>
-              <w:lang w:eastAsia="nl-NL"/>
-            </w:rPr>
-          </w:pPr>
-          <w:hyperlink w:anchor="_Toc58852818" w:history="1">
-            <w:r>
-              <w:rPr>
-                <w:rStyle w:val="Hyperlink"/>
-                <w:noProof/>
-              </w:rPr>
-              <w:t>Spam voor mailhost</w:t>
-            </w:r>
-            <w:r>
-              <w:rPr>
-                <w:noProof/>
-                <w:webHidden/>
-              </w:rPr>
-              <w:tab/>
-            </w:r>
-            <w:r>
-              <w:rPr>
-                <w:noProof/>
-                <w:webHidden/>
-              </w:rPr>
-              <w:fldChar w:fldCharType="begin"/>
-            </w:r>
-            <w:r>
-              <w:rPr>
-                <w:noProof/>
-                <w:webHidden/>
-              </w:rPr>
-              <w:instrText xml:space="preserve"> PAGEREF _Toc58852818 \h </w:instrText>
-            </w:r>
-            <w:r>
-              <w:rPr>
-                <w:noProof/>
-                <w:webHidden/>
-              </w:rPr>
-            </w:r>
-            <w:r>
-              <w:rPr>
-                <w:noProof/>
-                <w:webHidden/>
-              </w:rPr>
-              <w:fldChar w:fldCharType="separate"/>
-            </w:r>
-            <w:r>
-              <w:rPr>
-                <w:noProof/>
-                <w:webHidden/>
-              </w:rPr>
-              <w:t>9</w:t>
-            </w:r>
-            <w:r>
-              <w:rPr>
-                <w:noProof/>
-                <w:webHidden/>
-              </w:rPr>
-              <w:fldChar w:fldCharType="end"/>
-            </w:r>
-          </w:hyperlink>
-        </w:p>
-        <w:p>
-          <w:pPr>
-            <w:pStyle w:val="Inhopg1"/>
-            <w:tabs>
-              <w:tab w:val="right" w:leader="dot" w:pos="9062"/>
-            </w:tabs>
-            <w:rPr>
-              <w:noProof/>
-              <w:lang w:eastAsia="nl-NL"/>
-            </w:rPr>
-          </w:pPr>
-          <w:hyperlink w:anchor="_Toc58852819" w:history="1">
-            <w:r>
-              <w:rPr>
-                <w:rStyle w:val="Hyperlink"/>
-                <w:noProof/>
-              </w:rPr>
-              <w:t>Conclusie</w:t>
-            </w:r>
-            <w:r>
-              <w:rPr>
-                <w:noProof/>
-                <w:webHidden/>
-              </w:rPr>
-              <w:tab/>
-            </w:r>
-            <w:r>
-              <w:rPr>
-                <w:noProof/>
-                <w:webHidden/>
-              </w:rPr>
-              <w:fldChar w:fldCharType="begin"/>
-            </w:r>
-            <w:r>
-              <w:rPr>
-                <w:noProof/>
-                <w:webHidden/>
-              </w:rPr>
-              <w:instrText xml:space="preserve"> PAGEREF _Toc58852819 \h </w:instrText>
+              <w:instrText xml:space="preserve"> PAGEREF _Toc59441883 \h </w:instrText>
             </w:r>
             <w:r>
               <w:rPr>
@@ -1253,11 +1193,11 @@
       <w:pPr>
         <w:pStyle w:val="Kop1"/>
       </w:pPr>
-      <w:bookmarkStart w:id="1" w:name="_Toc58852804"/>
+      <w:bookmarkStart w:id="0" w:name="_Toc59441868"/>
       <w:r>
         <w:t>Inleiding</w:t>
       </w:r>
-      <w:bookmarkEnd w:id="1"/>
+      <w:bookmarkEnd w:id="0"/>
     </w:p>
     <w:p>
       <w:r>
@@ -1274,37 +1214,37 @@
       <w:pPr>
         <w:pStyle w:val="Kop1"/>
       </w:pPr>
-      <w:bookmarkStart w:id="2" w:name="_Toc58852805"/>
+      <w:bookmarkStart w:id="1" w:name="_Toc59441869"/>
       <w:r>
         <w:lastRenderedPageBreak/>
         <w:t>Risicoanalyse</w:t>
       </w:r>
+      <w:bookmarkEnd w:id="1"/>
+    </w:p>
+    <w:p>
+      <w:r>
+        <w:t xml:space="preserve">Dit hoofdstuk van het verslag beschrijft de mogelijke kwetsbaarheden van de NerdyGadgets webshop, deze kwetsbaarheden zijn ingedeeld onder de drie beveiligingsaspecten die </w:t>
+      </w:r>
+      <w:r>
+        <w:t>zeer belangrijk zijn voor het correct en vertrouwd functioneren van de website</w:t>
+      </w:r>
+      <w:r>
+        <w:t>.</w:t>
+      </w:r>
+      <w:r>
+        <w:t xml:space="preserve"> Wanneer één of meerdere van deze beveiligingsaspecten onder druk staat kan dat leiden tot een afname van de reputatie van NerdyGadgets, en als gevolg een afname van de bezoekersaantallen op de webshop. Ook kunnen hier juridische gevolgen aan vasthangen.</w:t>
+      </w:r>
+    </w:p>
+    <w:p/>
+    <w:p>
+      <w:pPr>
+        <w:pStyle w:val="Kop2"/>
+      </w:pPr>
+      <w:bookmarkStart w:id="2" w:name="_Toc59441870"/>
+      <w:r>
+        <w:t>Beschikbaarheid</w:t>
+      </w:r>
       <w:bookmarkEnd w:id="2"/>
-    </w:p>
-    <w:p>
-      <w:r>
-        <w:t xml:space="preserve">Dit hoofdstuk van het verslag beschrijft de mogelijke kwetsbaarheden van de NerdyGadgets webshop, deze kwetsbaarheden zijn ingedeeld onder de drie beveiligingsaspecten die </w:t>
-      </w:r>
-      <w:r>
-        <w:t>zeer belangrijk zijn voor het correct en vertrouwd functioneren van de website</w:t>
-      </w:r>
-      <w:r>
-        <w:t>.</w:t>
-      </w:r>
-      <w:r>
-        <w:t xml:space="preserve"> Wanneer één of meerdere van deze beveiligingsaspecten onder druk staat kan dat leiden tot een afname van de reputatie van NerdyGadgets, en als gevolg een afname van de bezoekersaantallen op de webshop. Ook kunnen hier juridische gevolgen aan vasthangen.</w:t>
-      </w:r>
-    </w:p>
-    <w:p/>
-    <w:p>
-      <w:pPr>
-        <w:pStyle w:val="Kop2"/>
-      </w:pPr>
-      <w:bookmarkStart w:id="3" w:name="_Toc58852806"/>
-      <w:r>
-        <w:t>Beschikbaarheid</w:t>
-      </w:r>
-      <w:bookmarkEnd w:id="3"/>
     </w:p>
     <w:tbl>
       <w:tblPr>
@@ -1460,13 +1400,8 @@
           </w:tcPr>
           <w:p>
             <w:r>
-              <w:t xml:space="preserve">Meerdere servers, </w:t>
-            </w:r>
-            <w:proofErr w:type="spellStart"/>
-            <w:r>
-              <w:t>backups</w:t>
-            </w:r>
-            <w:proofErr w:type="spellEnd"/>
+              <w:t>Meerdere servers, backups</w:t>
+            </w:r>
           </w:p>
         </w:tc>
         <w:tc>
@@ -1516,13 +1451,8 @@
             <w:tcW w:w="3109" w:type="dxa"/>
           </w:tcPr>
           <w:p>
-            <w:proofErr w:type="spellStart"/>
-            <w:r>
-              <w:t>Blacklists</w:t>
-            </w:r>
-            <w:proofErr w:type="spellEnd"/>
-            <w:r>
-              <w:t>, goede infrastructuur</w:t>
+            <w:r>
+              <w:t>Blacklists, goede infrastructuur</w:t>
             </w:r>
           </w:p>
         </w:tc>
@@ -1544,13 +1474,8 @@
           </w:tcPr>
           <w:p>
             <w:r>
-              <w:t xml:space="preserve">Spam voor </w:t>
-            </w:r>
-            <w:proofErr w:type="spellStart"/>
-            <w:r>
-              <w:t>mailhost</w:t>
-            </w:r>
-            <w:proofErr w:type="spellEnd"/>
+              <w:t>Spam voor mailhost</w:t>
+            </w:r>
           </w:p>
         </w:tc>
         <w:tc>
@@ -1597,15 +1522,7 @@
     </w:tbl>
     <w:p>
       <w:r>
-        <w:t xml:space="preserve">De beschikbaarheid van de webshop beschrijft de totale uptime van alle functies van de webshop. Wanneer één of meer functies van de website </w:t>
-      </w:r>
-      <w:proofErr w:type="spellStart"/>
-      <w:r>
-        <w:t>onbeschikbaar</w:t>
-      </w:r>
-      <w:proofErr w:type="spellEnd"/>
-      <w:r>
-        <w:t xml:space="preserve"> zijn</w:t>
+        <w:t>De beschikbaarheid van de webshop beschrijft de totale uptime van alle functies van de webshop. Wanneer één of meer functies van de website onbeschikbaar zijn</w:t>
       </w:r>
       <w:r>
         <w:t xml:space="preserve"> door externe invloed dan</w:t>
@@ -1661,11 +1578,11 @@
       <w:pPr>
         <w:pStyle w:val="Kop2"/>
       </w:pPr>
-      <w:bookmarkStart w:id="4" w:name="_Toc58852807"/>
+      <w:bookmarkStart w:id="3" w:name="_Toc59441871"/>
       <w:r>
         <w:t>Integriteit</w:t>
       </w:r>
-      <w:bookmarkEnd w:id="4"/>
+      <w:bookmarkEnd w:id="3"/>
     </w:p>
     <w:p>
       <w:r>
@@ -1837,11 +1754,9 @@
             <w:tcW w:w="3705" w:type="dxa"/>
           </w:tcPr>
           <w:p>
-            <w:proofErr w:type="spellStart"/>
             <w:r>
               <w:t>Session</w:t>
             </w:r>
-            <w:proofErr w:type="spellEnd"/>
             <w:r>
               <w:rPr>
                 <w:b/>
@@ -2005,13 +1920,8 @@
             <w:tcW w:w="3705" w:type="dxa"/>
           </w:tcPr>
           <w:p>
-            <w:proofErr w:type="spellStart"/>
-            <w:r>
-              <w:t>Prepared</w:t>
-            </w:r>
-            <w:proofErr w:type="spellEnd"/>
-            <w:r>
-              <w:t xml:space="preserve"> statement</w:t>
+            <w:r>
+              <w:t>Prepared statement</w:t>
             </w:r>
           </w:p>
         </w:tc>
@@ -2055,7 +1965,7 @@
       <w:pPr>
         <w:pStyle w:val="Kop2"/>
       </w:pPr>
-      <w:bookmarkStart w:id="5" w:name="_Toc58852808"/>
+      <w:bookmarkStart w:id="4" w:name="_Toc59441872"/>
       <w:r>
         <w:lastRenderedPageBreak/>
         <w:t>Vertrouwelijk</w:t>
@@ -2063,7 +1973,7 @@
       <w:r>
         <w:t>heid</w:t>
       </w:r>
-      <w:bookmarkEnd w:id="5"/>
+      <w:bookmarkEnd w:id="4"/>
     </w:p>
     <w:p>
       <w:r>
@@ -2225,13 +2135,8 @@
             <w:tcW w:w="3522" w:type="dxa"/>
           </w:tcPr>
           <w:p>
-            <w:proofErr w:type="spellStart"/>
-            <w:r>
-              <w:t>Prepared</w:t>
-            </w:r>
-            <w:proofErr w:type="spellEnd"/>
-            <w:r>
-              <w:t xml:space="preserve"> statement</w:t>
+            <w:r>
+              <w:t>Prepared statement</w:t>
             </w:r>
           </w:p>
         </w:tc>
@@ -2282,11 +2187,9 @@
             <w:tcW w:w="3522" w:type="dxa"/>
           </w:tcPr>
           <w:p>
-            <w:proofErr w:type="spellStart"/>
             <w:r>
               <w:t>Session</w:t>
             </w:r>
-            <w:proofErr w:type="spellEnd"/>
             <w:r>
               <w:rPr>
                 <w:b/>
@@ -2346,11 +2249,9 @@
             <w:tcW w:w="3522" w:type="dxa"/>
           </w:tcPr>
           <w:p>
-            <w:proofErr w:type="spellStart"/>
             <w:r>
               <w:t>Hashing</w:t>
             </w:r>
-            <w:proofErr w:type="spellEnd"/>
             <w:r>
               <w:t>/passwordpolicy</w:t>
             </w:r>
@@ -2425,44 +2326,53 @@
       <w:pPr>
         <w:pStyle w:val="Kop1"/>
       </w:pPr>
-      <w:bookmarkStart w:id="6" w:name="_Toc58852809"/>
+      <w:bookmarkStart w:id="5" w:name="_Toc59441873"/>
       <w:r>
         <w:t>Ingebouwd veiligheidsniveau</w:t>
       </w:r>
+      <w:bookmarkEnd w:id="5"/>
+    </w:p>
+    <w:p>
+      <w:r>
+        <w:t>Dit hoofdstuk bespreekt de veiligheidsmaatregelen die tot nu toe in de webshop aanwezig zijn</w:t>
+      </w:r>
+      <w:r>
+        <w:t xml:space="preserve"> en hoe deze functioneren.</w:t>
+      </w:r>
+      <w:r>
+        <w:t xml:space="preserve"> Deze maatregelen hangen af van beschreven kwetsbaarheden in het vorige hoofdstuk.</w:t>
+      </w:r>
+      <w:r>
+        <w:t xml:space="preserve"> </w:t>
+      </w:r>
+      <w:r>
+        <w:t>Verdere maatregelen en advies zijn aanwezig in het volgende hoofdstuk.</w:t>
+      </w:r>
+    </w:p>
+    <w:p/>
+    <w:p>
+      <w:pPr>
+        <w:pStyle w:val="Kop2"/>
+        <w:rPr>
+          <w:color w:val="C96E06" w:themeColor="accent2" w:themeShade="BF"/>
+        </w:rPr>
+      </w:pPr>
+      <w:bookmarkStart w:id="6" w:name="_Toc59441874"/>
+      <w:r>
+        <w:rPr>
+          <w:color w:val="C96E06" w:themeColor="accent2" w:themeShade="BF"/>
+        </w:rPr>
+        <w:t>SQL injecti</w:t>
+      </w:r>
+      <w:r>
+        <w:rPr>
+          <w:color w:val="C96E06" w:themeColor="accent2" w:themeShade="BF"/>
+        </w:rPr>
+        <w:t>e</w:t>
+      </w:r>
       <w:bookmarkEnd w:id="6"/>
     </w:p>
     <w:p>
-      <w:r>
-        <w:t>Dit hoofdstuk bespreekt de veiligheidsmaatregelen die tot nu toe in de webshop aanwezig zijn</w:t>
-      </w:r>
-      <w:r>
-        <w:t xml:space="preserve"> en hoe deze functioneren.</w:t>
-      </w:r>
-      <w:r>
-        <w:t xml:space="preserve"> Deze maatregelen hangen af van beschreven kwetsbaarheden in het vorige hoofdstuk.</w:t>
-      </w:r>
-      <w:r>
-        <w:t xml:space="preserve"> </w:t>
-      </w:r>
-      <w:r>
-        <w:t>Verdere maatregelen en advies zijn aanwezig in het volgende hoofdstuk.</w:t>
-      </w:r>
-    </w:p>
-    <w:p/>
-    <w:p>
-      <w:pPr>
-        <w:pStyle w:val="Kop2"/>
-      </w:pPr>
-      <w:bookmarkStart w:id="7" w:name="_Toc58852810"/>
-      <w:r>
-        <w:t>SQL injecti</w:t>
-      </w:r>
-      <w:r>
-        <w:t>e</w:t>
-      </w:r>
-      <w:bookmarkEnd w:id="7"/>
-    </w:p>
-    <w:p>
       <w:pPr>
         <w:pStyle w:val="Kop3"/>
       </w:pPr>
@@ -2472,15 +2382,7 @@
     </w:p>
     <w:p>
       <w:r>
-        <w:t xml:space="preserve">Een </w:t>
-      </w:r>
-      <w:proofErr w:type="spellStart"/>
-      <w:r>
-        <w:t>SQLinjectie</w:t>
-      </w:r>
-      <w:proofErr w:type="spellEnd"/>
-      <w:r>
-        <w:t xml:space="preserve"> is een stuk </w:t>
+        <w:t xml:space="preserve">Een SQLinjectie is een stuk </w:t>
       </w:r>
       <w:r>
         <w:t>SQL d</w:t>
@@ -2495,23 +2397,25 @@
         <w:t>is aangepast door de ‘hacker’, zodat de server aangepaste resultaten weergeeft die in eerste instantie</w:t>
       </w:r>
       <w:r>
-        <w:t xml:space="preserve"> niet weergegeven mogen worden. Dit kun je doen door de </w:t>
-      </w:r>
-      <w:proofErr w:type="spellStart"/>
-      <w:r>
-        <w:t>SQLcode</w:t>
-      </w:r>
-      <w:proofErr w:type="spellEnd"/>
-      <w:r>
-        <w:t xml:space="preserve"> af te sluiten met een ‘ (single quote) en vervolgens je eigen </w:t>
-      </w:r>
-      <w:proofErr w:type="spellStart"/>
-      <w:r>
-        <w:t>SQLcode</w:t>
-      </w:r>
-      <w:proofErr w:type="spellEnd"/>
-      <w:r>
-        <w:t xml:space="preserve"> toe te voegen. </w:t>
+        <w:t xml:space="preserve"> niet weergegeven mogen worden.</w:t>
+      </w:r>
+      <w:r>
+        <w:t xml:space="preserve"> Het kan ook zijn dat de ‘hacker’ een stuk code uitvoert die de database zelf in gevaar kan brengen.</w:t>
+      </w:r>
+      <w:r>
+        <w:t xml:space="preserve"> Dit </w:t>
+      </w:r>
+      <w:r>
+        <w:t xml:space="preserve">zou je </w:t>
+      </w:r>
+      <w:r>
+        <w:t>kun</w:t>
+      </w:r>
+      <w:r>
+        <w:t xml:space="preserve">nen </w:t>
+      </w:r>
+      <w:r>
+        <w:t xml:space="preserve">doen door de SQLcode af te sluiten met een ‘ (single quote) en vervolgens je eigen SQLcode toe te voegen. </w:t>
       </w:r>
     </w:p>
     <w:p>
@@ -2561,34 +2465,11 @@
     </w:p>
     <w:p>
       <w:r>
-        <w:t xml:space="preserve">SQL injectie is afgevangen door de </w:t>
-      </w:r>
-      <w:proofErr w:type="spellStart"/>
-      <w:r>
-        <w:t>msqli_stmt_bind_param</w:t>
-      </w:r>
-      <w:proofErr w:type="spellEnd"/>
-      <w:r>
-        <w:t xml:space="preserve"> functie van PHP. </w:t>
+        <w:t xml:space="preserve">SQL injectie is afgevangen door de msqli_stmt_bind_param functie van PHP. </w:t>
       </w:r>
       <w:r>
         <w:br/>
-      </w:r>
-      <w:proofErr w:type="spellStart"/>
-      <w:r>
-        <w:t>msqli_stmt_bind_param</w:t>
-      </w:r>
-      <w:proofErr w:type="spellEnd"/>
-      <w:r>
-        <w:t xml:space="preserve"> is een standaard </w:t>
-      </w:r>
-      <w:proofErr w:type="spellStart"/>
-      <w:r>
-        <w:t>php</w:t>
-      </w:r>
-      <w:proofErr w:type="spellEnd"/>
-      <w:r>
-        <w:t xml:space="preserve">-functie die ervoor zorgt dat alle variabele als parameter in de SQL komen. Zie </w:t>
+        <w:t xml:space="preserve">msqli_stmt_bind_param is een standaard php-functie die ervoor zorgt dat alle variabele als parameter in de SQL komen. Zie </w:t>
       </w:r>
       <w:hyperlink r:id="rId8" w:anchor="2" w:history="1">
         <w:r>
@@ -2616,39 +2497,15 @@
         <w:t xml:space="preserve">Een </w:t>
       </w:r>
       <w:r>
-        <w:t xml:space="preserve">andere maatregel is om de juiste rechten bij de </w:t>
-      </w:r>
-      <w:proofErr w:type="spellStart"/>
-      <w:r>
-        <w:t>databaseusers</w:t>
-      </w:r>
-      <w:proofErr w:type="spellEnd"/>
-      <w:r>
-        <w:t xml:space="preserve"> in te stellen.</w:t>
-      </w:r>
-      <w:r>
-        <w:t xml:space="preserve"> Dit vangt af dat eventuele aangepaste </w:t>
-      </w:r>
-      <w:proofErr w:type="spellStart"/>
-      <w:r>
-        <w:t>querys</w:t>
-      </w:r>
-      <w:proofErr w:type="spellEnd"/>
-      <w:r>
-        <w:t xml:space="preserve"> niet uitgevoerd mogen worden op de database. Hiermee voorkom je dat de meeste gegevens worden aangepast en verwijderd.</w:t>
-      </w:r>
-    </w:p>
-    <w:p>
-      <w:r>
-        <w:t xml:space="preserve">Door deze maatregel te treffen is </w:t>
-      </w:r>
-      <w:proofErr w:type="spellStart"/>
-      <w:r>
-        <w:t>SQLinjectie</w:t>
-      </w:r>
-      <w:proofErr w:type="spellEnd"/>
-      <w:r>
-        <w:t xml:space="preserve"> zo goed als onmogelijk geworden. Het </w:t>
+        <w:t>andere maatregel is om de juiste rechten bij de databaseusers in te stellen.</w:t>
+      </w:r>
+      <w:r>
+        <w:t xml:space="preserve"> Dit vangt af dat eventuele aangepaste querys niet uitgevoerd mogen worden op de database. Hiermee voorkom je dat de meeste gegevens worden aangepast en verwijderd.</w:t>
+      </w:r>
+    </w:p>
+    <w:p>
+      <w:r>
+        <w:t xml:space="preserve">Door deze maatregel te treffen is SQLinjectie zo goed als onmogelijk geworden. Het </w:t>
       </w:r>
       <w:r>
         <w:t>kans</w:t>
@@ -2662,18 +2519,30 @@
       <w:pPr>
         <w:pStyle w:val="Kop2"/>
       </w:pPr>
-      <w:bookmarkStart w:id="8" w:name="_Toc58852811"/>
-      <w:r>
+      <w:bookmarkStart w:id="7" w:name="_Toc59441875"/>
+      <w:r>
+        <w:rPr>
+          <w:color w:val="C96E06" w:themeColor="accent2" w:themeShade="BF"/>
+        </w:rPr>
         <w:t>Gevoelige data</w:t>
       </w:r>
       <w:r>
+        <w:rPr>
+          <w:color w:val="C96E06" w:themeColor="accent2" w:themeShade="BF"/>
+        </w:rPr>
         <w:t xml:space="preserve"> </w:t>
       </w:r>
       <w:r>
+        <w:rPr>
+          <w:color w:val="C96E06" w:themeColor="accent2" w:themeShade="BF"/>
+        </w:rPr>
         <w:t>aflezen</w:t>
       </w:r>
-      <w:bookmarkEnd w:id="8"/>
-      <w:r>
+      <w:bookmarkEnd w:id="7"/>
+      <w:r>
+        <w:rPr>
+          <w:color w:val="C96E06" w:themeColor="accent2" w:themeShade="BF"/>
+        </w:rPr>
         <w:t xml:space="preserve"> </w:t>
       </w:r>
     </w:p>
@@ -2698,34 +2567,10 @@
     </w:p>
     <w:p>
       <w:r>
-        <w:t xml:space="preserve">Een </w:t>
-      </w:r>
-      <w:proofErr w:type="spellStart"/>
-      <w:r>
-        <w:t>hash</w:t>
-      </w:r>
-      <w:proofErr w:type="spellEnd"/>
-      <w:r>
-        <w:t xml:space="preserve"> is een beveiligingsmethode die het wachtwoord onleesbaar maakt. Dit kan echter niet teruggedraaid worden. Je kunt checken of je hetzelfde wachtwoord hebt ingevoerd, door de 2 </w:t>
-      </w:r>
-      <w:proofErr w:type="spellStart"/>
-      <w:r>
-        <w:t>hashes</w:t>
-      </w:r>
-      <w:proofErr w:type="spellEnd"/>
-      <w:r>
-        <w:t xml:space="preserve"> met elkaar te vergelijken.</w:t>
-      </w:r>
-      <w:r>
-        <w:t xml:space="preserve"> Of de </w:t>
-      </w:r>
-      <w:proofErr w:type="spellStart"/>
-      <w:r>
-        <w:t>hash</w:t>
-      </w:r>
-      <w:proofErr w:type="spellEnd"/>
-      <w:r>
-        <w:t xml:space="preserve"> met het ingevoerde wachtwoord controleren.</w:t>
+        <w:t>Een hash is een beveiligingsmethode die het wachtwoord onleesbaar maakt. Dit kan echter niet teruggedraaid worden. Je kunt checken of je hetzelfde wachtwoord hebt ingevoerd, door de 2 hashes met elkaar te vergelijken.</w:t>
+      </w:r>
+      <w:r>
+        <w:t xml:space="preserve"> Of de hash met het ingevoerde wachtwoord controleren.</w:t>
       </w:r>
     </w:p>
     <w:p>
@@ -2751,26 +2596,10 @@
     </w:p>
     <w:p>
       <w:r>
-        <w:t xml:space="preserve">De wachtwoorden worden bij ons </w:t>
-      </w:r>
-      <w:proofErr w:type="spellStart"/>
-      <w:r>
-        <w:t>gehashed</w:t>
-      </w:r>
-      <w:proofErr w:type="spellEnd"/>
-      <w:r>
-        <w:t xml:space="preserve"> in de database gezet. Hiermee voorkom je grotendeels dat de wachtwoorden, zodra </w:t>
-      </w:r>
-      <w:r>
-        <w:t xml:space="preserve">de </w:t>
-      </w:r>
-      <w:proofErr w:type="spellStart"/>
-      <w:r>
-        <w:t>hashes</w:t>
-      </w:r>
-      <w:proofErr w:type="spellEnd"/>
-      <w:r>
-        <w:t xml:space="preserve"> van de wachtwoorden onderschept zijn, te lezen zijn. </w:t>
+        <w:t xml:space="preserve">De wachtwoorden worden bij ons gehashed in de database gezet. Hiermee voorkom je grotendeels dat de wachtwoorden, zodra </w:t>
+      </w:r>
+      <w:r>
+        <w:t xml:space="preserve">de hashes van de wachtwoorden onderschept zijn, te lezen zijn. </w:t>
       </w:r>
     </w:p>
     <w:p>
@@ -2778,23 +2607,7 @@
         <w:t xml:space="preserve">De kans </w:t>
       </w:r>
       <w:r>
-        <w:t xml:space="preserve">dat het wachtwoord </w:t>
-      </w:r>
-      <w:proofErr w:type="spellStart"/>
-      <w:r>
-        <w:t>gehashed</w:t>
-      </w:r>
-      <w:proofErr w:type="spellEnd"/>
-      <w:r>
-        <w:t xml:space="preserve"> gelezen kan worden, is zo goed als nul. Op het moment dat de </w:t>
-      </w:r>
-      <w:proofErr w:type="spellStart"/>
-      <w:r>
-        <w:t>hash</w:t>
-      </w:r>
-      <w:proofErr w:type="spellEnd"/>
-      <w:r>
-        <w:t xml:space="preserve"> toch gelezen kan worden, blijft de schade hoog.</w:t>
+        <w:t>dat het wachtwoord gehashed gelezen kan worden, is zo goed als nul. Op het moment dat de hash toch gelezen kan worden, blijft de schade hoog.</w:t>
       </w:r>
     </w:p>
     <w:p/>
@@ -2807,12 +2620,12 @@
       <w:pPr>
         <w:pStyle w:val="Kop2"/>
       </w:pPr>
-      <w:bookmarkStart w:id="9" w:name="_Toc58852812"/>
+      <w:bookmarkStart w:id="8" w:name="_Toc59441876"/>
       <w:r>
         <w:lastRenderedPageBreak/>
         <w:t>Rechten op de database</w:t>
       </w:r>
-      <w:bookmarkEnd w:id="9"/>
+      <w:bookmarkEnd w:id="8"/>
     </w:p>
     <w:p>
       <w:pPr>
@@ -2824,15 +2637,7 @@
     </w:p>
     <w:p>
       <w:r>
-        <w:t xml:space="preserve">Op de database moet worden ingelogd met een </w:t>
-      </w:r>
-      <w:proofErr w:type="spellStart"/>
-      <w:r>
-        <w:t>sqluser</w:t>
-      </w:r>
-      <w:proofErr w:type="spellEnd"/>
-      <w:r>
-        <w:t xml:space="preserve">. </w:t>
+        <w:t xml:space="preserve">Op de database moet worden ingelogd met een sqluser. </w:t>
       </w:r>
       <w:r>
         <w:t xml:space="preserve">Dit is standaard de root. Deze heeft alle rechten die er zijn. Door verschillende account te maken op de database, kun je per account op tabelniveau bepalen wat het account wel en niet mag. </w:t>
@@ -2848,15 +2653,7 @@
     </w:p>
     <w:p>
       <w:r>
-        <w:t xml:space="preserve">Als de root </w:t>
-      </w:r>
-      <w:proofErr w:type="spellStart"/>
-      <w:r>
-        <w:t>enabled</w:t>
-      </w:r>
-      <w:proofErr w:type="spellEnd"/>
-      <w:r>
-        <w:t xml:space="preserve"> is, kan er altijd en door iedereen op ingelogd worden. Dit is een risico, omdat de root alle rechten heeft. Iemand die op de root is ingelogd, kan alles doen wat diegene met de database wilt doen. </w:t>
+        <w:t xml:space="preserve">Als de root enabled is, kan er altijd en door iedereen op ingelogd worden. Dit is een risico, omdat de root alle rechten heeft. Iemand die op de root is ingelogd, kan alles doen wat diegene met de database wilt doen. </w:t>
       </w:r>
     </w:p>
     <w:p>
@@ -2954,11 +2751,11 @@
       <w:pPr>
         <w:pStyle w:val="Kop2"/>
       </w:pPr>
-      <w:bookmarkStart w:id="10" w:name="_Toc58852813"/>
+      <w:bookmarkStart w:id="9" w:name="_Toc59441877"/>
       <w:r>
         <w:t>Passwordpolicy</w:t>
       </w:r>
-      <w:bookmarkEnd w:id="10"/>
+      <w:bookmarkEnd w:id="9"/>
     </w:p>
     <w:p>
       <w:pPr>
@@ -2973,23 +2770,7 @@
         <w:t xml:space="preserve">Er worden criteria vastgesteld ten aanzien </w:t>
       </w:r>
       <w:r>
-        <w:t xml:space="preserve">van het wachtwoord. Dit zorgt ervoor dat er geen hele zwakke wachtwoorden van users ontstaan. Dit helpt ook mee met de </w:t>
-      </w:r>
-      <w:proofErr w:type="spellStart"/>
-      <w:r>
-        <w:t>hashing</w:t>
-      </w:r>
-      <w:proofErr w:type="spellEnd"/>
-      <w:r>
-        <w:t xml:space="preserve"> van de ingevoerde wachtwoorden. Hoe langer het wachtwoord, hoe langer het duurt om de </w:t>
-      </w:r>
-      <w:proofErr w:type="spellStart"/>
-      <w:r>
-        <w:t>hash</w:t>
-      </w:r>
-      <w:proofErr w:type="spellEnd"/>
-      <w:r>
-        <w:t xml:space="preserve"> te ontcijferen.</w:t>
+        <w:t>van het wachtwoord. Dit zorgt ervoor dat er geen hele zwakke wachtwoorden van users ontstaan. Dit helpt ook mee met de hashing van de ingevoerde wachtwoorden. Hoe langer het wachtwoord, hoe langer het duurt om de hash te ontcijferen.</w:t>
       </w:r>
     </w:p>
     <w:p>
@@ -3079,58 +2860,50 @@
       <w:pPr>
         <w:pStyle w:val="Kop1"/>
       </w:pPr>
-      <w:bookmarkStart w:id="11" w:name="_Toc58852814"/>
+      <w:bookmarkStart w:id="10" w:name="_Toc59441878"/>
       <w:r>
         <w:t>Advies over vervolgstappen</w:t>
       </w:r>
+      <w:bookmarkEnd w:id="10"/>
+    </w:p>
+    <w:p>
+      <w:r>
+        <w:t>Dit hoofdstuk beschrijft advies over verdere veiligheidsmaatregelen die op de NerdyGadgets webshop kunnen worden toegepast. Deze maatregelen kunnen binnen deze sprint niet worden toegepast door een gebrek aan ruimte in de tijdlijn. Enkele van deze maatregelen hangen echter ook af van de aanwezigheid van externe factoren zoals extra servers of databases</w:t>
+      </w:r>
+      <w:r>
+        <w:t>.</w:t>
+      </w:r>
+      <w:r>
+        <w:t xml:space="preserve"> </w:t>
+      </w:r>
+      <w:r>
+        <w:t>D</w:t>
+      </w:r>
+      <w:r>
+        <w:t>e toepassing van deze maatregelen hangt af van de directie van NerdyGadgets.</w:t>
+      </w:r>
+    </w:p>
+    <w:p/>
+    <w:p>
+      <w:pPr>
+        <w:pStyle w:val="Kop2"/>
+      </w:pPr>
+      <w:bookmarkStart w:id="11" w:name="_Toc59441879"/>
+      <w:r>
+        <w:t>Aflezen</w:t>
+      </w:r>
+      <w:r>
+        <w:t>/wijzigen</w:t>
+      </w:r>
+      <w:r>
+        <w:t xml:space="preserve"> van sessies</w:t>
+      </w:r>
+      <w:r>
+        <w:t xml:space="preserve"> (Sessionhijacking)</w:t>
+      </w:r>
       <w:bookmarkEnd w:id="11"/>
     </w:p>
     <w:p>
-      <w:r>
-        <w:t>Dit hoofdstuk beschrijft advies over verdere veiligheidsmaatregelen die op de NerdyGadgets webshop kunnen worden toegepast. Deze maatregelen kunnen binnen deze sprint niet worden toegepast door een gebrek aan ruimte in de tijdlijn. Enkele van deze maatregelen hangen echter ook af van de aanwezigheid van externe factoren zoals extra servers of databases</w:t>
-      </w:r>
-      <w:r>
-        <w:t>.</w:t>
-      </w:r>
-      <w:r>
-        <w:t xml:space="preserve"> </w:t>
-      </w:r>
-      <w:r>
-        <w:t>D</w:t>
-      </w:r>
-      <w:r>
-        <w:t>e toepassing van deze maatregelen hangt af van de directie van NerdyGadgets.</w:t>
-      </w:r>
-    </w:p>
-    <w:p/>
-    <w:p>
-      <w:pPr>
-        <w:pStyle w:val="Kop2"/>
-      </w:pPr>
-      <w:bookmarkStart w:id="12" w:name="_Toc58852815"/>
-      <w:r>
-        <w:t>Aflezen</w:t>
-      </w:r>
-      <w:r>
-        <w:t>/wijzigen</w:t>
-      </w:r>
-      <w:r>
-        <w:t xml:space="preserve"> van sessies</w:t>
-      </w:r>
-      <w:r>
-        <w:t xml:space="preserve"> (</w:t>
-      </w:r>
-      <w:proofErr w:type="spellStart"/>
-      <w:r>
-        <w:t>Sessionhijacking</w:t>
-      </w:r>
-      <w:proofErr w:type="spellEnd"/>
-      <w:r>
-        <w:t>)</w:t>
-      </w:r>
-      <w:bookmarkEnd w:id="12"/>
-    </w:p>
-    <w:p>
       <w:pPr>
         <w:pStyle w:val="Kop3"/>
       </w:pPr>
@@ -3139,13 +2912,8 @@
       </w:r>
     </w:p>
     <w:p>
-      <w:proofErr w:type="spellStart"/>
-      <w:r>
-        <w:t>Sessionhijacking</w:t>
-      </w:r>
-      <w:proofErr w:type="spellEnd"/>
-      <w:r>
-        <w:t xml:space="preserve"> is een methode om sessie te onderscheppen, uit te lezen en te wijzigen. Sessie worden vaak gebruikt om data tijdelijk op te slaan. Denk hierbij aan het checken of iemand is ingelogd, of wat er in de winkelwagen staat.</w:t>
+      <w:r>
+        <w:t>Sessionhijacking is een methode om sessie te onderscheppen, uit te lezen en te wijzigen. Sessie worden vaak gebruikt om data tijdelijk op te slaan. Denk hierbij aan het checken of iemand is ingelogd, of wat er in de winkelwagen staat.</w:t>
       </w:r>
     </w:p>
     <w:p>
@@ -3201,13 +2969,8 @@
         </w:numPr>
       </w:pPr>
       <w:r>
-        <w:t xml:space="preserve">Een lang nummer of tekst als sessie </w:t>
-      </w:r>
-      <w:proofErr w:type="spellStart"/>
-      <w:r>
-        <w:t>key</w:t>
-      </w:r>
-      <w:proofErr w:type="spellEnd"/>
+        <w:t>Een lang nummer of tekst als sessie key</w:t>
+      </w:r>
     </w:p>
     <w:p>
       <w:pPr>
@@ -3249,12 +3012,12 @@
       <w:pPr>
         <w:pStyle w:val="Kop2"/>
       </w:pPr>
-      <w:bookmarkStart w:id="13" w:name="_Toc58852816"/>
+      <w:bookmarkStart w:id="12" w:name="_Toc59441880"/>
       <w:r>
         <w:lastRenderedPageBreak/>
         <w:t>Database is niet meer beschikbaar</w:t>
       </w:r>
-      <w:bookmarkEnd w:id="13"/>
+      <w:bookmarkEnd w:id="12"/>
     </w:p>
     <w:p>
       <w:pPr>
@@ -3344,12 +3107,12 @@
       <w:pPr>
         <w:pStyle w:val="Kop2"/>
       </w:pPr>
-      <w:bookmarkStart w:id="14" w:name="_Toc58852817"/>
+      <w:bookmarkStart w:id="13" w:name="_Toc59441881"/>
       <w:r>
         <w:lastRenderedPageBreak/>
         <w:t>DDOS aanval</w:t>
       </w:r>
-      <w:bookmarkEnd w:id="14"/>
+      <w:bookmarkEnd w:id="13"/>
     </w:p>
     <w:p>
       <w:pPr>
@@ -3433,16 +3196,11 @@
       <w:pPr>
         <w:pStyle w:val="Kop2"/>
       </w:pPr>
-      <w:bookmarkStart w:id="15" w:name="_Toc58852818"/>
-      <w:r>
-        <w:t xml:space="preserve">Spam voor </w:t>
-      </w:r>
-      <w:proofErr w:type="spellStart"/>
-      <w:r>
-        <w:t>mailhost</w:t>
-      </w:r>
-      <w:bookmarkEnd w:id="15"/>
-      <w:proofErr w:type="spellEnd"/>
+      <w:bookmarkStart w:id="14" w:name="_Toc59441882"/>
+      <w:r>
+        <w:t>Spam voor mailhost</w:t>
+      </w:r>
+      <w:bookmarkEnd w:id="14"/>
     </w:p>
     <w:p>
       <w:r>
@@ -3454,15 +3212,7 @@
       </w:r>
       <w:r>
         <w:br/>
-        <w:t xml:space="preserve">Ook kun je verschillende </w:t>
-      </w:r>
-      <w:proofErr w:type="spellStart"/>
-      <w:r>
-        <w:t>hosts</w:t>
-      </w:r>
-      <w:proofErr w:type="spellEnd"/>
-      <w:r>
-        <w:t xml:space="preserve"> nemen, waardoor het verkeer verdeeld wordt over meerdere servers</w:t>
+        <w:t>Ook kun je verschillende hosts nemen, waardoor het verkeer verdeeld wordt over meerdere servers</w:t>
       </w:r>
     </w:p>
     <w:p>
@@ -3506,23 +3256,7 @@
     </w:p>
     <w:p>
       <w:r>
-        <w:t xml:space="preserve">Ook zou je verschillende </w:t>
-      </w:r>
-      <w:proofErr w:type="spellStart"/>
-      <w:r>
-        <w:t>mailhosts</w:t>
-      </w:r>
-      <w:proofErr w:type="spellEnd"/>
-      <w:r>
-        <w:t xml:space="preserve"> kunnen nemen, waardoor je de ballast verdeeld over verschillende </w:t>
-      </w:r>
-      <w:proofErr w:type="spellStart"/>
-      <w:r>
-        <w:t>hosts</w:t>
-      </w:r>
-      <w:proofErr w:type="spellEnd"/>
-      <w:r>
-        <w:t xml:space="preserve">. </w:t>
+        <w:t xml:space="preserve">Ook zou je verschillende mailhosts kunnen nemen, waardoor je de ballast verdeeld over verschillende hosts. </w:t>
       </w:r>
     </w:p>
     <w:p>
@@ -3539,12 +3273,12 @@
       <w:pPr>
         <w:pStyle w:val="Kop1"/>
       </w:pPr>
-      <w:bookmarkStart w:id="16" w:name="_Toc58852819"/>
+      <w:bookmarkStart w:id="15" w:name="_Toc59441883"/>
       <w:r>
         <w:lastRenderedPageBreak/>
         <w:t>Conclusie</w:t>
       </w:r>
-      <w:bookmarkEnd w:id="16"/>
+      <w:bookmarkEnd w:id="15"/>
     </w:p>
     <w:p>
       <w:r>
@@ -3646,6 +3380,7 @@
         <w:docPartUnique/>
       </w:docPartObj>
     </w:sdtPr>
+    <w:sdtEndPr/>
     <w:sdtContent>
       <w:p>
         <w:pPr>

</xml_diff>